<commit_message>
simulation results MPPT and PDF HV4
</commit_message>
<xml_diff>
--- a/Others/HighVoltage/LabExercise4/Calculations LAb 4.docx
+++ b/Others/HighVoltage/LabExercise4/Calculations LAb 4.docx
@@ -373,7 +373,18 @@
               <w:shd w:val="clear" w:color="auto" w:fill="FFFFFF"/>
               <w:lang w:val="en-IE"/>
             </w:rPr>
-            <m:t xml:space="preserve"> = 60*A = </m:t>
+            <m:t xml:space="preserve"> = 60*A = 498.27 </m:t>
+          </m:r>
+          <m:r>
+            <m:rPr>
+              <m:sty m:val="bi"/>
+            </m:rPr>
+            <w:rPr>
+              <w:rFonts w:ascii="Cambria Math" w:hAnsi="Cambria Math" w:cs="Arial"/>
+              <w:color w:val="222222"/>
+              <w:shd w:val="clear" w:color="auto" w:fill="FFFFFF"/>
+            </w:rPr>
+            <m:t xml:space="preserve">Ω </m:t>
           </m:r>
           <m:r>
             <m:rPr>
@@ -385,101 +396,7 @@
               <w:shd w:val="clear" w:color="auto" w:fill="FFFFFF"/>
               <w:lang w:val="en-IE"/>
             </w:rPr>
-            <m:t>498</m:t>
-          </m:r>
-          <m:r>
-            <m:rPr>
-              <m:sty m:val="bi"/>
-            </m:rPr>
-            <w:rPr>
-              <w:rFonts w:ascii="Cambria Math" w:eastAsiaTheme="minorEastAsia" w:hAnsi="Cambria Math" w:cs="Arial"/>
-              <w:color w:val="222222"/>
-              <w:shd w:val="clear" w:color="auto" w:fill="FFFFFF"/>
-              <w:lang w:val="en-IE"/>
-            </w:rPr>
-            <m:t>.</m:t>
-          </m:r>
-          <m:r>
-            <m:rPr>
-              <m:sty m:val="bi"/>
-            </m:rPr>
-            <w:rPr>
-              <w:rFonts w:ascii="Cambria Math" w:eastAsiaTheme="minorEastAsia" w:hAnsi="Cambria Math" w:cs="Arial"/>
-              <w:color w:val="222222"/>
-              <w:shd w:val="clear" w:color="auto" w:fill="FFFFFF"/>
-              <w:lang w:val="en-IE"/>
-            </w:rPr>
-            <m:t>27</m:t>
-          </m:r>
-          <m:r>
-            <m:rPr>
-              <m:sty m:val="bi"/>
-            </m:rPr>
-            <w:rPr>
-              <w:rFonts w:ascii="Cambria Math" w:eastAsiaTheme="minorEastAsia" w:hAnsi="Cambria Math" w:cs="Arial"/>
-              <w:color w:val="222222"/>
-              <w:shd w:val="clear" w:color="auto" w:fill="FFFFFF"/>
-              <w:lang w:val="en-IE"/>
-            </w:rPr>
-            <m:t xml:space="preserve"> </m:t>
-          </m:r>
-          <m:r>
-            <m:rPr>
-              <m:sty m:val="bi"/>
-            </m:rPr>
-            <w:rPr>
-              <w:rFonts w:ascii="Cambria Math" w:hAnsi="Cambria Math" w:cs="Arial"/>
-              <w:color w:val="222222"/>
-              <w:shd w:val="clear" w:color="auto" w:fill="FFFFFF"/>
-            </w:rPr>
-            <m:t>Ω</m:t>
-          </m:r>
-          <m:r>
-            <m:rPr>
-              <m:sty m:val="bi"/>
-            </m:rPr>
-            <w:rPr>
-              <w:rFonts w:ascii="Cambria Math" w:hAnsi="Cambria Math" w:cs="Arial"/>
-              <w:color w:val="222222"/>
-              <w:shd w:val="clear" w:color="auto" w:fill="FFFFFF"/>
-            </w:rPr>
-            <m:t xml:space="preserve"> </m:t>
-          </m:r>
-          <m:r>
-            <m:rPr>
-              <m:sty m:val="bi"/>
-            </m:rPr>
-            <w:rPr>
-              <w:rFonts w:ascii="Cambria Math" w:eastAsiaTheme="minorEastAsia" w:hAnsi="Cambria Math" w:cs="Arial"/>
-              <w:color w:val="222222"/>
-              <w:shd w:val="clear" w:color="auto" w:fill="FFFFFF"/>
-              <w:lang w:val="en-IE"/>
-            </w:rPr>
-            <m:t xml:space="preserve">~ </m:t>
-          </m:r>
-          <m:r>
-            <m:rPr>
-              <m:sty m:val="bi"/>
-            </m:rPr>
-            <w:rPr>
-              <w:rFonts w:ascii="Cambria Math" w:eastAsiaTheme="minorEastAsia" w:hAnsi="Cambria Math" w:cs="Arial"/>
-              <w:color w:val="222222"/>
-              <w:shd w:val="clear" w:color="auto" w:fill="FFFFFF"/>
-              <w:lang w:val="en-IE"/>
-            </w:rPr>
-            <m:t>500</m:t>
-          </m:r>
-          <m:r>
-            <m:rPr>
-              <m:sty m:val="bi"/>
-            </m:rPr>
-            <w:rPr>
-              <w:rFonts w:ascii="Cambria Math" w:eastAsiaTheme="minorEastAsia" w:hAnsi="Cambria Math" w:cs="Arial"/>
-              <w:color w:val="222222"/>
-              <w:shd w:val="clear" w:color="auto" w:fill="FFFFFF"/>
-              <w:lang w:val="en-IE"/>
-            </w:rPr>
-            <m:t xml:space="preserve"> </m:t>
+            <m:t xml:space="preserve">~ 500 </m:t>
           </m:r>
           <m:r>
             <m:rPr>
@@ -966,27 +883,7 @@
             <w:rFonts w:ascii="Cambria Math" w:hAnsi="Cambria Math"/>
             <w:lang w:val="en-IE"/>
           </w:rPr>
-          <m:t>=</m:t>
-        </m:r>
-        <m:r>
-          <m:rPr>
-            <m:sty m:val="bi"/>
-          </m:rPr>
-          <w:rPr>
-            <w:rFonts w:ascii="Cambria Math" w:hAnsi="Cambria Math"/>
-            <w:lang w:val="en-IE"/>
-          </w:rPr>
-          <m:t>66.95</m:t>
-        </m:r>
-        <m:r>
-          <m:rPr>
-            <m:sty m:val="bi"/>
-          </m:rPr>
-          <w:rPr>
-            <w:rFonts w:ascii="Cambria Math" w:hAnsi="Cambria Math"/>
-            <w:lang w:val="en-IE"/>
-          </w:rPr>
-          <m:t xml:space="preserve"> pF</m:t>
+          <m:t>=66.95 pF</m:t>
         </m:r>
       </m:oMath>
       <w:r>
@@ -1008,31 +905,7 @@
             <w:shd w:val="clear" w:color="auto" w:fill="FFFFFF"/>
             <w:lang w:val="en-IE"/>
           </w:rPr>
-          <m:t xml:space="preserve">~ </m:t>
-        </m:r>
-        <m:r>
-          <m:rPr>
-            <m:sty m:val="bi"/>
-          </m:rPr>
-          <w:rPr>
-            <w:rFonts w:ascii="Cambria Math" w:eastAsiaTheme="minorEastAsia" w:hAnsi="Cambria Math" w:cs="Arial"/>
-            <w:color w:val="222222"/>
-            <w:shd w:val="clear" w:color="auto" w:fill="FFFFFF"/>
-            <w:lang w:val="en-IE"/>
-          </w:rPr>
-          <m:t>67</m:t>
-        </m:r>
-        <m:r>
-          <m:rPr>
-            <m:sty m:val="bi"/>
-          </m:rPr>
-          <w:rPr>
-            <w:rFonts w:ascii="Cambria Math" w:eastAsiaTheme="minorEastAsia" w:hAnsi="Cambria Math" w:cs="Arial"/>
-            <w:color w:val="222222"/>
-            <w:shd w:val="clear" w:color="auto" w:fill="FFFFFF"/>
-            <w:lang w:val="en-IE"/>
-          </w:rPr>
-          <m:t xml:space="preserve"> pF</m:t>
+          <m:t>~ 67 pF</m:t>
         </m:r>
       </m:oMath>
       <w:r>
@@ -1148,47 +1021,7 @@
             <w:rFonts w:ascii="Cambria Math" w:hAnsi="Cambria Math"/>
             <w:lang w:val="en-IE"/>
           </w:rPr>
-          <m:t>=</m:t>
-        </m:r>
-        <m:r>
-          <m:rPr>
-            <m:sty m:val="bi"/>
-          </m:rPr>
-          <w:rPr>
-            <w:rFonts w:ascii="Cambria Math" w:hAnsi="Cambria Math"/>
-            <w:lang w:val="en-IE"/>
-          </w:rPr>
-          <m:t>12</m:t>
-        </m:r>
-        <m:r>
-          <m:rPr>
-            <m:sty m:val="bi"/>
-          </m:rPr>
-          <w:rPr>
-            <w:rFonts w:ascii="Cambria Math" w:hAnsi="Cambria Math"/>
-            <w:lang w:val="en-IE"/>
-          </w:rPr>
-          <m:t>.</m:t>
-        </m:r>
-        <m:r>
-          <m:rPr>
-            <m:sty m:val="bi"/>
-          </m:rPr>
-          <w:rPr>
-            <w:rFonts w:ascii="Cambria Math" w:hAnsi="Cambria Math"/>
-            <w:lang w:val="en-IE"/>
-          </w:rPr>
-          <m:t>85</m:t>
-        </m:r>
-        <m:r>
-          <m:rPr>
-            <m:sty m:val="bi"/>
-          </m:rPr>
-          <w:rPr>
-            <w:rFonts w:ascii="Cambria Math" w:hAnsi="Cambria Math"/>
-            <w:lang w:val="en-IE"/>
-          </w:rPr>
-          <m:t xml:space="preserve"> μH</m:t>
+          <m:t>=12.85 μH</m:t>
         </m:r>
       </m:oMath>
       <w:r>
@@ -1220,17 +1053,7 @@
             <w:rFonts w:ascii="Cambria Math" w:hAnsi="Cambria Math"/>
             <w:lang w:val="en-IE"/>
           </w:rPr>
-          <m:t xml:space="preserve">13 </m:t>
-        </m:r>
-        <m:r>
-          <m:rPr>
-            <m:sty m:val="bi"/>
-          </m:rPr>
-          <w:rPr>
-            <w:rFonts w:ascii="Cambria Math" w:hAnsi="Cambria Math"/>
-            <w:lang w:val="en-IE"/>
-          </w:rPr>
-          <m:t>μH</m:t>
+          <m:t>13 μH</m:t>
         </m:r>
       </m:oMath>
     </w:p>
@@ -1409,31 +1232,7 @@
               <w:shd w:val="clear" w:color="auto" w:fill="FFFFFF"/>
               <w:lang w:val="en-IE"/>
             </w:rPr>
-            <m:t>v  =</m:t>
-          </m:r>
-          <m:r>
-            <m:rPr>
-              <m:sty m:val="bi"/>
-            </m:rPr>
-            <w:rPr>
-              <w:rFonts w:ascii="Cambria Math" w:eastAsiaTheme="minorEastAsia" w:hAnsi="Cambria Math"/>
-              <w:color w:val="222222"/>
-              <w:shd w:val="clear" w:color="auto" w:fill="FFFFFF"/>
-              <w:lang w:val="en-IE"/>
-            </w:rPr>
-            <m:t>33.88</m:t>
-          </m:r>
-          <m:r>
-            <m:rPr>
-              <m:sty m:val="bi"/>
-            </m:rPr>
-            <w:rPr>
-              <w:rFonts w:ascii="Cambria Math" w:eastAsiaTheme="minorEastAsia" w:hAnsi="Cambria Math"/>
-              <w:color w:val="222222"/>
-              <w:shd w:val="clear" w:color="auto" w:fill="FFFFFF"/>
-              <w:lang w:val="en-IE"/>
-            </w:rPr>
-            <m:t xml:space="preserve"> </m:t>
+            <m:t xml:space="preserve">v  =33.88 </m:t>
           </m:r>
           <m:r>
             <m:rPr>
@@ -1551,19 +1350,7 @@
               <w:shd w:val="clear" w:color="auto" w:fill="FFFFFF"/>
               <w:lang w:val="en-IE"/>
             </w:rPr>
-            <m:t xml:space="preserve"> 3.38</m:t>
-          </m:r>
-          <m:r>
-            <m:rPr>
-              <m:sty m:val="b"/>
-            </m:rPr>
-            <w:rPr>
-              <w:rFonts w:ascii="Cambria Math" w:eastAsiaTheme="minorEastAsia" w:hAnsi="Cambria Math" w:cs="Arial"/>
-              <w:color w:val="222222"/>
-              <w:shd w:val="clear" w:color="auto" w:fill="FFFFFF"/>
-              <w:lang w:val="en-IE"/>
-            </w:rPr>
-            <m:t>cm/ns</m:t>
+            <m:t xml:space="preserve"> 3.38cm/ns</m:t>
           </m:r>
         </m:oMath>
       </m:oMathPara>
@@ -2412,9 +2199,8 @@
           <w:shd w:val="clear" w:color="auto" w:fill="FFFFFF"/>
           <w:lang w:val="en-IE"/>
         </w:rPr>
-        <w:t xml:space="preserve"> which allows to damp the input </w:t>
-      </w:r>
-      <w:proofErr w:type="spellStart"/>
+        <w:t xml:space="preserve"> which allows</w:t>
+      </w:r>
       <w:r>
         <w:rPr>
           <w:rFonts w:eastAsiaTheme="minorEastAsia"/>
@@ -2422,9 +2208,8 @@
           <w:shd w:val="clear" w:color="auto" w:fill="FFFFFF"/>
           <w:lang w:val="en-IE"/>
         </w:rPr>
-        <w:t>voltaje</w:t>
-      </w:r>
-      <w:proofErr w:type="spellEnd"/>
+        <w:t xml:space="preserve"> to damp the input voltag</w:t>
+      </w:r>
       <w:r>
         <w:rPr>
           <w:rFonts w:eastAsiaTheme="minorEastAsia"/>
@@ -2432,7 +2217,7 @@
           <w:shd w:val="clear" w:color="auto" w:fill="FFFFFF"/>
           <w:lang w:val="en-IE"/>
         </w:rPr>
-        <w:t xml:space="preserve"> and that is why in the output voltage there is no overshoot. </w:t>
+        <w:t xml:space="preserve">e and that is why in the output voltage there is no overshoot. </w:t>
       </w:r>
     </w:p>
     <w:bookmarkEnd w:id="2"/>
@@ -2452,19 +2237,15 @@
       </w:pPr>
       <w:r>
         <w:rPr>
-          <w:rFonts w:ascii="Times New Roman" w:hAnsi="Times New Roman" w:cs="Times New Roman"/>
           <w:noProof/>
-          <w:color w:val="000000"/>
-          <w:sz w:val="24"/>
-          <w:szCs w:val="24"/>
           <w:lang w:val="en-IE"/>
         </w:rPr>
         <w:lastRenderedPageBreak/>
         <w:drawing>
-          <wp:inline distT="0" distB="0" distL="0" distR="0">
-            <wp:extent cx="5554345" cy="3505200"/>
-            <wp:effectExtent l="0" t="0" r="8255" b="0"/>
-            <wp:docPr id="11" name="Imagen 11"/>
+          <wp:inline distT="0" distB="0" distL="0" distR="0" wp14:anchorId="58B16785" wp14:editId="28DD36D4">
+            <wp:extent cx="5400040" cy="3465805"/>
+            <wp:effectExtent l="0" t="0" r="0" b="1905"/>
+            <wp:docPr id="16" name="Imagen 16"/>
             <wp:cNvGraphicFramePr>
               <a:graphicFrameLocks xmlns:a="http://schemas.openxmlformats.org/drawingml/2006/main" noChangeAspect="1"/>
             </wp:cNvGraphicFramePr>
@@ -2472,7 +2253,7 @@
               <a:graphicData uri="http://schemas.openxmlformats.org/drawingml/2006/picture">
                 <pic:pic xmlns:pic="http://schemas.openxmlformats.org/drawingml/2006/picture">
                   <pic:nvPicPr>
-                    <pic:cNvPr id="11" name="untitled.jpg"/>
+                    <pic:cNvPr id="16" name="1.png"/>
                     <pic:cNvPicPr/>
                   </pic:nvPicPr>
                   <pic:blipFill>
@@ -2490,7 +2271,7 @@
                   <pic:spPr>
                     <a:xfrm>
                       <a:off x="0" y="0"/>
-                      <a:ext cx="5575010" cy="3518241"/>
+                      <a:ext cx="5400040" cy="3465805"/>
                     </a:xfrm>
                     <a:prstGeom prst="rect">
                       <a:avLst/>
@@ -2526,7 +2307,7 @@
           <w:szCs w:val="24"/>
           <w:lang w:val="en-IE"/>
         </w:rPr>
-        <w:t xml:space="preserve">The response time is: </w:t>
+        <w:t>The response time is calculated as stated in the following equations:</w:t>
       </w:r>
     </w:p>
     <w:p>
@@ -2543,7 +2324,14 @@
           <w:lang w:val="en-IE"/>
         </w:rPr>
       </w:pPr>
-      <w:r>
+    </w:p>
+    <w:p>
+      <w:pPr>
+        <w:autoSpaceDE w:val="0"/>
+        <w:autoSpaceDN w:val="0"/>
+        <w:adjustRightInd w:val="0"/>
+        <w:spacing w:after="0" w:line="240" w:lineRule="auto"/>
+        <w:jc w:val="center"/>
         <w:rPr>
           <w:rFonts w:ascii="Times New Roman" w:hAnsi="Times New Roman" w:cs="Times New Roman"/>
           <w:color w:val="000000"/>
@@ -2551,9 +2339,94 @@
           <w:szCs w:val="24"/>
           <w:lang w:val="en-IE"/>
         </w:rPr>
-        <w:tab/>
-      </w:r>
-      <w:r>
+      </w:pPr>
+      <w:r>
+        <w:rPr>
+          <w:noProof/>
+        </w:rPr>
+        <w:drawing>
+          <wp:inline distT="0" distB="0" distL="0" distR="0" wp14:anchorId="50E1B0DD" wp14:editId="7D4AF66F">
+            <wp:extent cx="2225040" cy="629728"/>
+            <wp:effectExtent l="0" t="0" r="3810" b="0"/>
+            <wp:docPr id="17" name="Imagen 17"/>
+            <wp:cNvGraphicFramePr>
+              <a:graphicFrameLocks xmlns:a="http://schemas.openxmlformats.org/drawingml/2006/main" noChangeAspect="1"/>
+            </wp:cNvGraphicFramePr>
+            <a:graphic xmlns:a="http://schemas.openxmlformats.org/drawingml/2006/main">
+              <a:graphicData uri="http://schemas.openxmlformats.org/drawingml/2006/picture">
+                <pic:pic xmlns:pic="http://schemas.openxmlformats.org/drawingml/2006/picture">
+                  <pic:nvPicPr>
+                    <pic:cNvPr id="1" name=""/>
+                    <pic:cNvPicPr/>
+                  </pic:nvPicPr>
+                  <pic:blipFill>
+                    <a:blip r:embed="rId13"/>
+                    <a:stretch>
+                      <a:fillRect/>
+                    </a:stretch>
+                  </pic:blipFill>
+                  <pic:spPr>
+                    <a:xfrm>
+                      <a:off x="0" y="0"/>
+                      <a:ext cx="2258574" cy="639219"/>
+                    </a:xfrm>
+                    <a:prstGeom prst="rect">
+                      <a:avLst/>
+                    </a:prstGeom>
+                  </pic:spPr>
+                </pic:pic>
+              </a:graphicData>
+            </a:graphic>
+          </wp:inline>
+        </w:drawing>
+      </w:r>
+      <w:r>
+        <w:rPr>
+          <w:noProof/>
+        </w:rPr>
+        <w:drawing>
+          <wp:inline distT="0" distB="0" distL="0" distR="0" wp14:anchorId="164F7AD4" wp14:editId="0227CA32">
+            <wp:extent cx="4312920" cy="874354"/>
+            <wp:effectExtent l="0" t="0" r="0" b="2540"/>
+            <wp:docPr id="15" name="Imagen 15"/>
+            <wp:cNvGraphicFramePr>
+              <a:graphicFrameLocks xmlns:a="http://schemas.openxmlformats.org/drawingml/2006/main" noChangeAspect="1"/>
+            </wp:cNvGraphicFramePr>
+            <a:graphic xmlns:a="http://schemas.openxmlformats.org/drawingml/2006/main">
+              <a:graphicData uri="http://schemas.openxmlformats.org/drawingml/2006/picture">
+                <pic:pic xmlns:pic="http://schemas.openxmlformats.org/drawingml/2006/picture">
+                  <pic:nvPicPr>
+                    <pic:cNvPr id="1" name=""/>
+                    <pic:cNvPicPr/>
+                  </pic:nvPicPr>
+                  <pic:blipFill>
+                    <a:blip r:embed="rId14"/>
+                    <a:stretch>
+                      <a:fillRect/>
+                    </a:stretch>
+                  </pic:blipFill>
+                  <pic:spPr>
+                    <a:xfrm>
+                      <a:off x="0" y="0"/>
+                      <a:ext cx="4401394" cy="892290"/>
+                    </a:xfrm>
+                    <a:prstGeom prst="rect">
+                      <a:avLst/>
+                    </a:prstGeom>
+                  </pic:spPr>
+                </pic:pic>
+              </a:graphicData>
+            </a:graphic>
+          </wp:inline>
+        </w:drawing>
+      </w:r>
+    </w:p>
+    <w:p>
+      <w:pPr>
+        <w:autoSpaceDE w:val="0"/>
+        <w:autoSpaceDN w:val="0"/>
+        <w:adjustRightInd w:val="0"/>
+        <w:spacing w:after="0" w:line="240" w:lineRule="auto"/>
         <w:rPr>
           <w:rFonts w:ascii="Times New Roman" w:hAnsi="Times New Roman" w:cs="Times New Roman"/>
           <w:color w:val="000000"/>
@@ -2561,9 +2434,14 @@
           <w:szCs w:val="24"/>
           <w:lang w:val="en-IE"/>
         </w:rPr>
-        <w:tab/>
-      </w:r>
-      <w:r>
+      </w:pPr>
+    </w:p>
+    <w:p>
+      <w:pPr>
+        <w:autoSpaceDE w:val="0"/>
+        <w:autoSpaceDN w:val="0"/>
+        <w:adjustRightInd w:val="0"/>
+        <w:spacing w:after="0" w:line="240" w:lineRule="auto"/>
         <w:rPr>
           <w:rFonts w:ascii="Times New Roman" w:hAnsi="Times New Roman" w:cs="Times New Roman"/>
           <w:color w:val="000000"/>
@@ -2571,10 +2449,7 @@
           <w:szCs w:val="24"/>
           <w:lang w:val="en-IE"/>
         </w:rPr>
-        <w:tab/>
-        <w:t xml:space="preserve">T = T1 – </w:t>
-      </w:r>
-      <w:proofErr w:type="spellStart"/>
+      </w:pPr>
       <w:r>
         <w:rPr>
           <w:rFonts w:ascii="Times New Roman" w:hAnsi="Times New Roman" w:cs="Times New Roman"/>
@@ -2583,9 +2458,8 @@
           <w:szCs w:val="24"/>
           <w:lang w:val="en-IE"/>
         </w:rPr>
-        <w:t>tdelay</w:t>
-      </w:r>
-      <w:proofErr w:type="spellEnd"/>
+        <w:tab/>
+      </w:r>
       <w:r>
         <w:rPr>
           <w:rFonts w:ascii="Times New Roman" w:hAnsi="Times New Roman" w:cs="Times New Roman"/>
@@ -2594,7 +2468,7 @@
           <w:szCs w:val="24"/>
           <w:lang w:val="en-IE"/>
         </w:rPr>
-        <w:t xml:space="preserve"> =</w:t>
+        <w:tab/>
       </w:r>
       <w:r>
         <w:rPr>
@@ -2604,10 +2478,127 @@
           <w:szCs w:val="24"/>
           <w:lang w:val="en-IE"/>
         </w:rPr>
-        <w:t xml:space="preserve"> 2.71 – 1.55 = 1.16 </w:t>
+        <w:tab/>
+      </w:r>
+      <w:r>
+        <w:rPr>
+          <w:rFonts w:ascii="Times New Roman" w:hAnsi="Times New Roman" w:cs="Times New Roman"/>
+          <w:color w:val="000000"/>
+          <w:sz w:val="24"/>
+          <w:szCs w:val="24"/>
+          <w:lang w:val="en-IE"/>
+        </w:rPr>
+        <w:t xml:space="preserve">    </w:t>
+      </w:r>
+      <w:r>
+        <w:rPr>
+          <w:rFonts w:ascii="Times New Roman" w:hAnsi="Times New Roman" w:cs="Times New Roman"/>
+          <w:b/>
+          <w:color w:val="000000"/>
+          <w:sz w:val="24"/>
+          <w:szCs w:val="24"/>
+          <w:lang w:val="en-IE"/>
+        </w:rPr>
+        <w:t xml:space="preserve">T =  </w:t>
+      </w:r>
+      <m:oMath>
+        <m:sSup>
+          <m:sSupPr>
+            <m:ctrlPr>
+              <w:rPr>
+                <w:rFonts w:ascii="Cambria Math" w:hAnsi="Cambria Math" w:cs="Times New Roman"/>
+                <w:b/>
+                <w:i/>
+                <w:color w:val="000000"/>
+                <w:sz w:val="24"/>
+                <w:szCs w:val="24"/>
+                <w:lang w:val="en-IE"/>
+              </w:rPr>
+            </m:ctrlPr>
+          </m:sSupPr>
+          <m:e>
+            <m:r>
+              <m:rPr>
+                <m:sty m:val="bi"/>
+              </m:rPr>
+              <w:rPr>
+                <w:rFonts w:ascii="Cambria Math" w:hAnsi="Cambria Math" w:cs="Times New Roman"/>
+                <w:color w:val="000000"/>
+                <w:sz w:val="24"/>
+                <w:szCs w:val="24"/>
+                <w:lang w:val="en-IE"/>
+              </w:rPr>
+              <m:t>T</m:t>
+            </m:r>
+          </m:e>
+          <m:sup>
+            <m:r>
+              <m:rPr>
+                <m:sty m:val="bi"/>
+              </m:rPr>
+              <w:rPr>
+                <w:rFonts w:ascii="Cambria Math" w:hAnsi="Cambria Math" w:cs="Times New Roman"/>
+                <w:color w:val="000000"/>
+                <w:sz w:val="24"/>
+                <w:szCs w:val="24"/>
+                <w:lang w:val="en-IE"/>
+              </w:rPr>
+              <m:t>0</m:t>
+            </m:r>
+          </m:sup>
+        </m:sSup>
+      </m:oMath>
+      <w:r>
+        <w:rPr>
+          <w:rFonts w:ascii="Times New Roman" w:hAnsi="Times New Roman" w:cs="Times New Roman"/>
+          <w:b/>
+          <w:color w:val="000000"/>
+          <w:sz w:val="24"/>
+          <w:szCs w:val="24"/>
+          <w:lang w:val="en-IE"/>
+        </w:rPr>
+        <w:t xml:space="preserve"> – </w:t>
+      </w:r>
+      <w:proofErr w:type="spellStart"/>
+      <w:r>
+        <w:rPr>
+          <w:rFonts w:ascii="Times New Roman" w:hAnsi="Times New Roman" w:cs="Times New Roman"/>
+          <w:b/>
+          <w:color w:val="000000"/>
+          <w:sz w:val="24"/>
+          <w:szCs w:val="24"/>
+          <w:lang w:val="en-IE"/>
+        </w:rPr>
+        <w:t>tde</w:t>
+      </w:r>
+      <w:proofErr w:type="spellEnd"/>
+      <w:r>
+        <w:rPr>
+          <w:rFonts w:ascii="Times New Roman" w:hAnsi="Times New Roman" w:cs="Times New Roman"/>
+          <w:b/>
+          <w:color w:val="000000"/>
+          <w:sz w:val="24"/>
+          <w:szCs w:val="24"/>
+          <w:lang w:val="en-IE"/>
+        </w:rPr>
+        <w:t xml:space="preserve"> = </w:t>
+      </w:r>
+      <w:r>
+        <w:rPr>
+          <w:rFonts w:ascii="Times New Roman" w:hAnsi="Times New Roman" w:cs="Times New Roman"/>
+          <w:b/>
+          <w:color w:val="000000"/>
+          <w:sz w:val="24"/>
+          <w:szCs w:val="24"/>
+          <w:lang w:val="en-IE"/>
+        </w:rPr>
+        <w:t xml:space="preserve">211.13 </w:t>
       </w:r>
       <m:oMath>
         <m:r>
+          <m:rPr>
+            <m:sty m:val="bi"/>
+          </m:rPr>
           <w:rPr>
             <w:rFonts w:ascii="Cambria Math" w:hAnsi="Cambria Math" w:cs="Times New Roman"/>
             <w:color w:val="000000"/>
@@ -2615,9 +2606,20 @@
             <w:szCs w:val="24"/>
             <w:lang w:val="en-IE"/>
           </w:rPr>
-          <m:t>μs</m:t>
+          <m:t>ns</m:t>
         </m:r>
       </m:oMath>
+      <w:r>
+        <w:rPr>
+          <w:rFonts w:ascii="Times New Roman" w:hAnsi="Times New Roman" w:cs="Times New Roman"/>
+          <w:color w:val="000000"/>
+          <w:sz w:val="24"/>
+          <w:szCs w:val="24"/>
+          <w:lang w:val="en-IE"/>
+        </w:rPr>
+        <w:tab/>
+        <w:t xml:space="preserve"> </w:t>
+      </w:r>
     </w:p>
     <w:p>
       <w:pPr>
@@ -2633,17 +2635,6 @@
           <w:lang w:val="en-IE"/>
         </w:rPr>
       </w:pPr>
-      <w:r>
-        <w:rPr>
-          <w:rFonts w:ascii="Times New Roman" w:hAnsi="Times New Roman" w:cs="Times New Roman"/>
-          <w:color w:val="000000"/>
-          <w:sz w:val="24"/>
-          <w:szCs w:val="24"/>
-          <w:lang w:val="en-IE"/>
-        </w:rPr>
-        <w:tab/>
-        <w:t xml:space="preserve"> </w:t>
-      </w:r>
     </w:p>
     <w:p>
       <w:pPr>
@@ -2654,192 +2645,42 @@
         <w:rPr>
           <w:rFonts w:ascii="Times New Roman" w:hAnsi="Times New Roman" w:cs="Times New Roman"/>
           <w:color w:val="000000"/>
-          <w:sz w:val="23"/>
-          <w:szCs w:val="23"/>
-          <w:lang w:val="en-IE"/>
-        </w:rPr>
-      </w:pPr>
-      <w:r>
-        <w:rPr>
-          <w:rFonts w:ascii="Symbol" w:hAnsi="Symbol" w:cs="Symbol"/>
-          <w:color w:val="000000"/>
-          <w:sz w:val="23"/>
-          <w:szCs w:val="23"/>
-        </w:rPr>
-        <w:t></w:t>
-      </w:r>
-      <w:r>
-        <w:rPr>
-          <w:rFonts w:ascii="Symbol" w:hAnsi="Symbol" w:cs="Symbol"/>
-          <w:color w:val="000000"/>
-          <w:sz w:val="23"/>
-          <w:szCs w:val="23"/>
-        </w:rPr>
-        <w:t></w:t>
-      </w:r>
-      <w:r>
-        <w:rPr>
-          <w:rFonts w:ascii="Times New Roman" w:hAnsi="Times New Roman" w:cs="Times New Roman"/>
-          <w:color w:val="000000"/>
-          <w:sz w:val="23"/>
-          <w:szCs w:val="23"/>
-          <w:lang w:val="en-IE"/>
-        </w:rPr>
-        <w:t xml:space="preserve">Short circuit </w:t>
-      </w:r>
-      <w:r>
-        <w:rPr>
-          <w:rFonts w:ascii="Cambria Math" w:hAnsi="Cambria Math" w:cs="Cambria Math"/>
-          <w:color w:val="000000"/>
-          <w:sz w:val="23"/>
-          <w:szCs w:val="23"/>
-        </w:rPr>
-        <w:t>𝑅</w:t>
-      </w:r>
-      <w:r>
-        <w:rPr>
-          <w:rFonts w:ascii="Cambria Math" w:hAnsi="Cambria Math" w:cs="Cambria Math"/>
-          <w:color w:val="000000"/>
-          <w:sz w:val="17"/>
-          <w:szCs w:val="17"/>
-        </w:rPr>
-        <w:t>𝑑</w:t>
-      </w:r>
-      <w:r>
-        <w:rPr>
-          <w:rFonts w:ascii="Cambria Math" w:hAnsi="Cambria Math" w:cs="Cambria Math"/>
-          <w:color w:val="000000"/>
-          <w:sz w:val="17"/>
-          <w:szCs w:val="17"/>
-          <w:lang w:val="en-IE"/>
-        </w:rPr>
-        <w:t xml:space="preserve"> </w:t>
-      </w:r>
-      <w:r>
-        <w:rPr>
-          <w:rFonts w:ascii="Times New Roman" w:hAnsi="Times New Roman" w:cs="Times New Roman"/>
-          <w:color w:val="000000"/>
-          <w:sz w:val="23"/>
-          <w:szCs w:val="23"/>
-          <w:lang w:val="en-IE"/>
-        </w:rPr>
-        <w:t xml:space="preserve">and measure </w:t>
-      </w:r>
-      <w:r>
-        <w:rPr>
-          <w:rFonts w:ascii="Cambria Math" w:hAnsi="Cambria Math" w:cs="Cambria Math"/>
-          <w:color w:val="000000"/>
-          <w:sz w:val="23"/>
-          <w:szCs w:val="23"/>
-        </w:rPr>
-        <w:t>𝑢</w:t>
-      </w:r>
-      <w:r>
-        <w:rPr>
-          <w:rFonts w:ascii="Cambria Math" w:hAnsi="Cambria Math" w:cs="Cambria Math"/>
-          <w:color w:val="000000"/>
-          <w:sz w:val="17"/>
-          <w:szCs w:val="17"/>
-          <w:lang w:val="en-IE"/>
-        </w:rPr>
-        <w:t>1</w:t>
-      </w:r>
-      <w:r>
-        <w:rPr>
-          <w:rFonts w:ascii="Cambria Math" w:hAnsi="Cambria Math" w:cs="Cambria Math"/>
-          <w:color w:val="000000"/>
-          <w:sz w:val="23"/>
-          <w:szCs w:val="23"/>
-          <w:lang w:val="en-IE"/>
-        </w:rPr>
-        <w:t>(</w:t>
-      </w:r>
-      <w:r>
-        <w:rPr>
-          <w:rFonts w:ascii="Cambria Math" w:hAnsi="Cambria Math" w:cs="Cambria Math"/>
-          <w:color w:val="000000"/>
-          <w:sz w:val="23"/>
-          <w:szCs w:val="23"/>
-        </w:rPr>
-        <w:t>𝑡</w:t>
-      </w:r>
-      <w:r>
-        <w:rPr>
-          <w:rFonts w:ascii="Cambria Math" w:hAnsi="Cambria Math" w:cs="Cambria Math"/>
-          <w:color w:val="000000"/>
-          <w:sz w:val="23"/>
-          <w:szCs w:val="23"/>
-          <w:lang w:val="en-IE"/>
-        </w:rPr>
-        <w:t xml:space="preserve">) </w:t>
-      </w:r>
-      <w:r>
-        <w:rPr>
-          <w:rFonts w:ascii="Times New Roman" w:hAnsi="Times New Roman" w:cs="Times New Roman"/>
-          <w:color w:val="000000"/>
-          <w:sz w:val="23"/>
-          <w:szCs w:val="23"/>
-          <w:lang w:val="en-IE"/>
-        </w:rPr>
-        <w:t xml:space="preserve">and </w:t>
-      </w:r>
-      <w:r>
-        <w:rPr>
-          <w:rFonts w:ascii="Cambria Math" w:hAnsi="Cambria Math" w:cs="Cambria Math"/>
-          <w:color w:val="000000"/>
-          <w:sz w:val="23"/>
-          <w:szCs w:val="23"/>
-        </w:rPr>
-        <w:t>𝑢</w:t>
-      </w:r>
-      <w:r>
-        <w:rPr>
-          <w:rFonts w:ascii="Cambria Math" w:hAnsi="Cambria Math" w:cs="Cambria Math"/>
-          <w:color w:val="000000"/>
-          <w:sz w:val="17"/>
-          <w:szCs w:val="17"/>
-          <w:lang w:val="en-IE"/>
-        </w:rPr>
-        <w:t>2</w:t>
-      </w:r>
-      <w:r>
-        <w:rPr>
-          <w:rFonts w:ascii="Cambria Math" w:hAnsi="Cambria Math" w:cs="Cambria Math"/>
-          <w:color w:val="000000"/>
-          <w:sz w:val="23"/>
-          <w:szCs w:val="23"/>
-          <w:lang w:val="en-IE"/>
-        </w:rPr>
-        <w:t>(</w:t>
-      </w:r>
-      <w:r>
-        <w:rPr>
-          <w:rFonts w:ascii="Cambria Math" w:hAnsi="Cambria Math" w:cs="Cambria Math"/>
-          <w:color w:val="000000"/>
-          <w:sz w:val="23"/>
-          <w:szCs w:val="23"/>
-        </w:rPr>
-        <w:t>𝑡</w:t>
-      </w:r>
-      <w:r>
-        <w:rPr>
-          <w:rFonts w:ascii="Cambria Math" w:hAnsi="Cambria Math" w:cs="Cambria Math"/>
-          <w:color w:val="000000"/>
-          <w:sz w:val="23"/>
-          <w:szCs w:val="23"/>
-          <w:lang w:val="en-IE"/>
-        </w:rPr>
-        <w:t xml:space="preserve">) </w:t>
-      </w:r>
-      <w:r>
-        <w:rPr>
-          <w:rFonts w:ascii="Times New Roman" w:hAnsi="Times New Roman" w:cs="Times New Roman"/>
-          <w:color w:val="000000"/>
-          <w:sz w:val="23"/>
-          <w:szCs w:val="23"/>
-          <w:lang w:val="en-IE"/>
-        </w:rPr>
-        <w:t xml:space="preserve">again. Calculate the response time T in this case. </w:t>
+          <w:sz w:val="24"/>
+          <w:szCs w:val="24"/>
+          <w:lang w:val="en-IE"/>
+        </w:rPr>
+      </w:pPr>
+      <w:r>
+        <w:rPr>
+          <w:rFonts w:ascii="Times New Roman" w:hAnsi="Times New Roman" w:cs="Times New Roman"/>
+          <w:color w:val="000000"/>
+          <w:sz w:val="24"/>
+          <w:szCs w:val="24"/>
+          <w:lang w:val="en-IE"/>
+        </w:rPr>
+        <w:t xml:space="preserve">Where </w:t>
+      </w:r>
+      <w:proofErr w:type="spellStart"/>
+      <w:r>
+        <w:rPr>
+          <w:rFonts w:ascii="Times New Roman" w:hAnsi="Times New Roman" w:cs="Times New Roman"/>
+          <w:color w:val="000000"/>
+          <w:sz w:val="24"/>
+          <w:szCs w:val="24"/>
+          <w:lang w:val="en-IE"/>
+        </w:rPr>
+        <w:t>tde</w:t>
+      </w:r>
+      <w:proofErr w:type="spellEnd"/>
+      <w:r>
+        <w:rPr>
+          <w:rFonts w:ascii="Times New Roman" w:hAnsi="Times New Roman" w:cs="Times New Roman"/>
+          <w:color w:val="000000"/>
+          <w:sz w:val="24"/>
+          <w:szCs w:val="24"/>
+          <w:lang w:val="en-IE"/>
+        </w:rPr>
+        <w:t xml:space="preserve"> is the is the time delay at which the output voltage starts falling from 1 to 0.</w:t>
       </w:r>
     </w:p>
     <w:p>
@@ -2851,8 +2692,8 @@
         <w:rPr>
           <w:rFonts w:ascii="Times New Roman" w:hAnsi="Times New Roman" w:cs="Times New Roman"/>
           <w:color w:val="000000"/>
-          <w:sz w:val="23"/>
-          <w:szCs w:val="23"/>
+          <w:sz w:val="24"/>
+          <w:szCs w:val="24"/>
           <w:lang w:val="en-IE"/>
         </w:rPr>
       </w:pPr>
@@ -2864,199 +2705,14 @@
         <w:adjustRightInd w:val="0"/>
         <w:spacing w:after="0" w:line="240" w:lineRule="auto"/>
         <w:rPr>
-          <w:sz w:val="23"/>
-          <w:szCs w:val="23"/>
-          <w:lang w:val="en-IE"/>
-        </w:rPr>
-      </w:pPr>
-      <w:r>
-        <w:rPr>
-          <w:rFonts w:ascii="Times New Roman" w:hAnsi="Times New Roman" w:cs="Times New Roman"/>
-          <w:color w:val="000000"/>
-          <w:sz w:val="23"/>
-          <w:szCs w:val="23"/>
-          <w:lang w:val="en-IE"/>
-        </w:rPr>
-        <w:t xml:space="preserve">If the value of Rd is 0 then the system will be undamped and therefore more oscillations will appear in the time response. The next figure reflects these oscillations and even though it seems that the response time in this case is higher than the damped system it is not. This is because when the output voltage gets lower than 0 it is necessary to </w:t>
-      </w:r>
-      <w:proofErr w:type="spellStart"/>
-      <w:r>
-        <w:rPr>
-          <w:rFonts w:ascii="Times New Roman" w:hAnsi="Times New Roman" w:cs="Times New Roman"/>
-          <w:color w:val="000000"/>
-          <w:sz w:val="23"/>
-          <w:szCs w:val="23"/>
-          <w:lang w:val="en-IE"/>
-        </w:rPr>
-        <w:t>substract</w:t>
-      </w:r>
-      <w:proofErr w:type="spellEnd"/>
-      <w:r>
-        <w:rPr>
-          <w:rFonts w:ascii="Times New Roman" w:hAnsi="Times New Roman" w:cs="Times New Roman"/>
-          <w:color w:val="000000"/>
-          <w:sz w:val="23"/>
-          <w:szCs w:val="23"/>
-          <w:lang w:val="en-IE"/>
-        </w:rPr>
-        <w:t xml:space="preserve"> this time periods as: </w:t>
-      </w:r>
-      <w:r>
-        <w:rPr>
-          <w:sz w:val="23"/>
-          <w:szCs w:val="23"/>
-          <w:lang w:val="en-IE"/>
-        </w:rPr>
-        <w:t xml:space="preserve">   </w:t>
-      </w:r>
-      <w:r>
-        <w:rPr>
-          <w:rFonts w:ascii="Cambria Math" w:hAnsi="Cambria Math" w:cs="Cambria Math"/>
-          <w:sz w:val="23"/>
-          <w:szCs w:val="23"/>
-        </w:rPr>
-        <w:t>𝑇</w:t>
-      </w:r>
-      <w:r>
-        <w:rPr>
-          <w:rFonts w:ascii="Cambria Math" w:hAnsi="Cambria Math" w:cs="Cambria Math"/>
-          <w:sz w:val="23"/>
-          <w:szCs w:val="23"/>
-          <w:lang w:val="en-IE"/>
-        </w:rPr>
-        <w:t>=</w:t>
-      </w:r>
-      <w:r>
-        <w:rPr>
-          <w:rFonts w:ascii="Cambria Math" w:hAnsi="Cambria Math" w:cs="Cambria Math"/>
-          <w:sz w:val="23"/>
-          <w:szCs w:val="23"/>
-        </w:rPr>
-        <w:t>𝑇</w:t>
-      </w:r>
-      <w:r>
-        <w:rPr>
-          <w:rFonts w:ascii="Cambria Math" w:hAnsi="Cambria Math" w:cs="Cambria Math"/>
-          <w:sz w:val="17"/>
-          <w:szCs w:val="17"/>
-          <w:lang w:val="en-IE"/>
-        </w:rPr>
-        <w:t>1</w:t>
-      </w:r>
-      <w:r>
-        <w:rPr>
-          <w:rFonts w:ascii="Cambria Math" w:hAnsi="Cambria Math" w:cs="Cambria Math"/>
-          <w:sz w:val="23"/>
-          <w:szCs w:val="23"/>
-          <w:lang w:val="en-IE"/>
-        </w:rPr>
-        <w:t>−</w:t>
-      </w:r>
-      <w:r>
-        <w:rPr>
-          <w:rFonts w:ascii="Cambria Math" w:hAnsi="Cambria Math" w:cs="Cambria Math"/>
-          <w:sz w:val="23"/>
-          <w:szCs w:val="23"/>
-        </w:rPr>
-        <w:t>𝑇</w:t>
-      </w:r>
-      <w:r>
-        <w:rPr>
-          <w:rFonts w:ascii="Cambria Math" w:hAnsi="Cambria Math" w:cs="Cambria Math"/>
-          <w:sz w:val="17"/>
-          <w:szCs w:val="17"/>
-          <w:lang w:val="en-IE"/>
-        </w:rPr>
-        <w:t>2</w:t>
-      </w:r>
-      <w:r>
-        <w:rPr>
-          <w:rFonts w:ascii="Cambria Math" w:hAnsi="Cambria Math" w:cs="Cambria Math"/>
-          <w:sz w:val="23"/>
-          <w:szCs w:val="23"/>
-          <w:lang w:val="en-IE"/>
-        </w:rPr>
-        <w:t>+</w:t>
-      </w:r>
-      <w:r>
-        <w:rPr>
-          <w:rFonts w:ascii="Cambria Math" w:hAnsi="Cambria Math" w:cs="Cambria Math"/>
-          <w:sz w:val="23"/>
-          <w:szCs w:val="23"/>
-        </w:rPr>
-        <w:t>𝑇</w:t>
-      </w:r>
-      <w:r>
-        <w:rPr>
-          <w:rFonts w:ascii="Cambria Math" w:hAnsi="Cambria Math" w:cs="Cambria Math"/>
-          <w:sz w:val="17"/>
-          <w:szCs w:val="17"/>
-          <w:lang w:val="en-IE"/>
-        </w:rPr>
-        <w:t>3</w:t>
-      </w:r>
-      <w:r>
-        <w:rPr>
-          <w:rFonts w:ascii="Cambria Math" w:hAnsi="Cambria Math" w:cs="Cambria Math"/>
-          <w:sz w:val="23"/>
-          <w:szCs w:val="23"/>
-          <w:lang w:val="en-IE"/>
-        </w:rPr>
-        <w:t>−</w:t>
-      </w:r>
-      <w:r>
-        <w:rPr>
-          <w:rFonts w:ascii="Cambria Math" w:hAnsi="Cambria Math" w:cs="Cambria Math"/>
-          <w:sz w:val="23"/>
-          <w:szCs w:val="23"/>
-        </w:rPr>
-        <w:t>𝑇</w:t>
-      </w:r>
-      <w:r>
-        <w:rPr>
-          <w:rFonts w:ascii="Cambria Math" w:hAnsi="Cambria Math" w:cs="Cambria Math"/>
-          <w:sz w:val="17"/>
-          <w:szCs w:val="17"/>
-          <w:lang w:val="en-IE"/>
-        </w:rPr>
-        <w:t>4</w:t>
-      </w:r>
-      <w:r>
-        <w:rPr>
-          <w:rFonts w:ascii="Cambria Math" w:hAnsi="Cambria Math" w:cs="Cambria Math"/>
-          <w:sz w:val="23"/>
-          <w:szCs w:val="23"/>
-          <w:lang w:val="en-IE"/>
-        </w:rPr>
-        <w:t>+</w:t>
-      </w:r>
-      <w:r>
-        <w:rPr>
-          <w:rFonts w:ascii="Cambria Math" w:hAnsi="Cambria Math" w:cs="Cambria Math"/>
-          <w:sz w:val="23"/>
-          <w:szCs w:val="23"/>
-        </w:rPr>
-        <w:t>𝑇</w:t>
-      </w:r>
-      <w:r>
-        <w:rPr>
-          <w:rFonts w:ascii="Cambria Math" w:hAnsi="Cambria Math" w:cs="Cambria Math"/>
-          <w:sz w:val="17"/>
-          <w:szCs w:val="17"/>
-          <w:lang w:val="en-IE"/>
-        </w:rPr>
-        <w:t>5</w:t>
-      </w:r>
-      <w:r>
-        <w:rPr>
-          <w:sz w:val="23"/>
-          <w:szCs w:val="23"/>
-          <w:lang w:val="en-IE"/>
-        </w:rPr>
-        <w:t xml:space="preserve"> - ……</w:t>
-      </w:r>
-    </w:p>
-    <w:bookmarkEnd w:id="3"/>
+          <w:rFonts w:ascii="Times New Roman" w:hAnsi="Times New Roman" w:cs="Times New Roman"/>
+          <w:color w:val="000000"/>
+          <w:sz w:val="24"/>
+          <w:szCs w:val="24"/>
+          <w:lang w:val="en-IE"/>
+        </w:rPr>
+      </w:pPr>
+    </w:p>
     <w:p>
       <w:pPr>
         <w:autoSpaceDE w:val="0"/>
@@ -3064,11 +2720,195 @@
         <w:adjustRightInd w:val="0"/>
         <w:spacing w:after="0" w:line="240" w:lineRule="auto"/>
         <w:rPr>
-          <w:sz w:val="23"/>
-          <w:szCs w:val="23"/>
-          <w:lang w:val="en-IE"/>
-        </w:rPr>
-      </w:pPr>
+          <w:rFonts w:ascii="Times New Roman" w:hAnsi="Times New Roman" w:cs="Times New Roman"/>
+          <w:color w:val="000000"/>
+          <w:sz w:val="23"/>
+          <w:szCs w:val="23"/>
+          <w:lang w:val="en-IE"/>
+        </w:rPr>
+      </w:pPr>
+      <w:r>
+        <w:rPr>
+          <w:rFonts w:ascii="Symbol" w:hAnsi="Symbol" w:cs="Symbol"/>
+          <w:color w:val="000000"/>
+          <w:sz w:val="23"/>
+          <w:szCs w:val="23"/>
+        </w:rPr>
+        <w:t></w:t>
+      </w:r>
+      <w:r>
+        <w:rPr>
+          <w:rFonts w:ascii="Symbol" w:hAnsi="Symbol" w:cs="Symbol"/>
+          <w:color w:val="000000"/>
+          <w:sz w:val="23"/>
+          <w:szCs w:val="23"/>
+        </w:rPr>
+        <w:t></w:t>
+      </w:r>
+      <w:r>
+        <w:rPr>
+          <w:rFonts w:ascii="Times New Roman" w:hAnsi="Times New Roman" w:cs="Times New Roman"/>
+          <w:color w:val="000000"/>
+          <w:sz w:val="23"/>
+          <w:szCs w:val="23"/>
+          <w:lang w:val="en-IE"/>
+        </w:rPr>
+        <w:t xml:space="preserve">Short circuit </w:t>
+      </w:r>
+      <w:r>
+        <w:rPr>
+          <w:rFonts w:ascii="Cambria Math" w:hAnsi="Cambria Math" w:cs="Cambria Math"/>
+          <w:color w:val="000000"/>
+          <w:sz w:val="23"/>
+          <w:szCs w:val="23"/>
+        </w:rPr>
+        <w:t>𝑅</w:t>
+      </w:r>
+      <w:r>
+        <w:rPr>
+          <w:rFonts w:ascii="Cambria Math" w:hAnsi="Cambria Math" w:cs="Cambria Math"/>
+          <w:color w:val="000000"/>
+          <w:sz w:val="17"/>
+          <w:szCs w:val="17"/>
+        </w:rPr>
+        <w:t>𝑑</w:t>
+      </w:r>
+      <w:r>
+        <w:rPr>
+          <w:rFonts w:ascii="Cambria Math" w:hAnsi="Cambria Math" w:cs="Cambria Math"/>
+          <w:color w:val="000000"/>
+          <w:sz w:val="17"/>
+          <w:szCs w:val="17"/>
+          <w:lang w:val="en-IE"/>
+        </w:rPr>
+        <w:t xml:space="preserve"> </w:t>
+      </w:r>
+      <w:r>
+        <w:rPr>
+          <w:rFonts w:ascii="Times New Roman" w:hAnsi="Times New Roman" w:cs="Times New Roman"/>
+          <w:color w:val="000000"/>
+          <w:sz w:val="23"/>
+          <w:szCs w:val="23"/>
+          <w:lang w:val="en-IE"/>
+        </w:rPr>
+        <w:t xml:space="preserve">and measure </w:t>
+      </w:r>
+      <w:r>
+        <w:rPr>
+          <w:rFonts w:ascii="Cambria Math" w:hAnsi="Cambria Math" w:cs="Cambria Math"/>
+          <w:color w:val="000000"/>
+          <w:sz w:val="23"/>
+          <w:szCs w:val="23"/>
+        </w:rPr>
+        <w:t>𝑢</w:t>
+      </w:r>
+      <w:r>
+        <w:rPr>
+          <w:rFonts w:ascii="Cambria Math" w:hAnsi="Cambria Math" w:cs="Cambria Math"/>
+          <w:color w:val="000000"/>
+          <w:sz w:val="17"/>
+          <w:szCs w:val="17"/>
+          <w:lang w:val="en-IE"/>
+        </w:rPr>
+        <w:t>1</w:t>
+      </w:r>
+      <w:r>
+        <w:rPr>
+          <w:rFonts w:ascii="Cambria Math" w:hAnsi="Cambria Math" w:cs="Cambria Math"/>
+          <w:color w:val="000000"/>
+          <w:sz w:val="23"/>
+          <w:szCs w:val="23"/>
+          <w:lang w:val="en-IE"/>
+        </w:rPr>
+        <w:t>(</w:t>
+      </w:r>
+      <w:r>
+        <w:rPr>
+          <w:rFonts w:ascii="Cambria Math" w:hAnsi="Cambria Math" w:cs="Cambria Math"/>
+          <w:color w:val="000000"/>
+          <w:sz w:val="23"/>
+          <w:szCs w:val="23"/>
+        </w:rPr>
+        <w:t>𝑡</w:t>
+      </w:r>
+      <w:r>
+        <w:rPr>
+          <w:rFonts w:ascii="Cambria Math" w:hAnsi="Cambria Math" w:cs="Cambria Math"/>
+          <w:color w:val="000000"/>
+          <w:sz w:val="23"/>
+          <w:szCs w:val="23"/>
+          <w:lang w:val="en-IE"/>
+        </w:rPr>
+        <w:t xml:space="preserve">) </w:t>
+      </w:r>
+      <w:r>
+        <w:rPr>
+          <w:rFonts w:ascii="Times New Roman" w:hAnsi="Times New Roman" w:cs="Times New Roman"/>
+          <w:color w:val="000000"/>
+          <w:sz w:val="23"/>
+          <w:szCs w:val="23"/>
+          <w:lang w:val="en-IE"/>
+        </w:rPr>
+        <w:t xml:space="preserve">and </w:t>
+      </w:r>
+      <w:r>
+        <w:rPr>
+          <w:rFonts w:ascii="Cambria Math" w:hAnsi="Cambria Math" w:cs="Cambria Math"/>
+          <w:color w:val="000000"/>
+          <w:sz w:val="23"/>
+          <w:szCs w:val="23"/>
+        </w:rPr>
+        <w:t>𝑢</w:t>
+      </w:r>
+      <w:r>
+        <w:rPr>
+          <w:rFonts w:ascii="Cambria Math" w:hAnsi="Cambria Math" w:cs="Cambria Math"/>
+          <w:color w:val="000000"/>
+          <w:sz w:val="17"/>
+          <w:szCs w:val="17"/>
+          <w:lang w:val="en-IE"/>
+        </w:rPr>
+        <w:t>2</w:t>
+      </w:r>
+      <w:r>
+        <w:rPr>
+          <w:rFonts w:ascii="Cambria Math" w:hAnsi="Cambria Math" w:cs="Cambria Math"/>
+          <w:color w:val="000000"/>
+          <w:sz w:val="23"/>
+          <w:szCs w:val="23"/>
+          <w:lang w:val="en-IE"/>
+        </w:rPr>
+        <w:t>(</w:t>
+      </w:r>
+      <w:r>
+        <w:rPr>
+          <w:rFonts w:ascii="Cambria Math" w:hAnsi="Cambria Math" w:cs="Cambria Math"/>
+          <w:color w:val="000000"/>
+          <w:sz w:val="23"/>
+          <w:szCs w:val="23"/>
+        </w:rPr>
+        <w:t>𝑡</w:t>
+      </w:r>
+      <w:r>
+        <w:rPr>
+          <w:rFonts w:ascii="Cambria Math" w:hAnsi="Cambria Math" w:cs="Cambria Math"/>
+          <w:color w:val="000000"/>
+          <w:sz w:val="23"/>
+          <w:szCs w:val="23"/>
+          <w:lang w:val="en-IE"/>
+        </w:rPr>
+        <w:t xml:space="preserve">) </w:t>
+      </w:r>
+      <w:r>
+        <w:rPr>
+          <w:rFonts w:ascii="Times New Roman" w:hAnsi="Times New Roman" w:cs="Times New Roman"/>
+          <w:color w:val="000000"/>
+          <w:sz w:val="23"/>
+          <w:szCs w:val="23"/>
+          <w:lang w:val="en-IE"/>
+        </w:rPr>
+        <w:t xml:space="preserve">again. Calculate the response time T in this case. </w:t>
+      </w:r>
     </w:p>
     <w:p>
       <w:pPr>
@@ -3084,6 +2924,232 @@
           <w:lang w:val="en-IE"/>
         </w:rPr>
       </w:pPr>
+    </w:p>
+    <w:p>
+      <w:pPr>
+        <w:autoSpaceDE w:val="0"/>
+        <w:autoSpaceDN w:val="0"/>
+        <w:adjustRightInd w:val="0"/>
+        <w:spacing w:after="0" w:line="240" w:lineRule="auto"/>
+        <w:rPr>
+          <w:sz w:val="23"/>
+          <w:szCs w:val="23"/>
+          <w:lang w:val="en-IE"/>
+        </w:rPr>
+      </w:pPr>
+      <w:r>
+        <w:rPr>
+          <w:rFonts w:ascii="Times New Roman" w:hAnsi="Times New Roman" w:cs="Times New Roman"/>
+          <w:color w:val="000000"/>
+          <w:sz w:val="23"/>
+          <w:szCs w:val="23"/>
+          <w:lang w:val="en-IE"/>
+        </w:rPr>
+        <w:t>If the value of Rd is 0 then the system will be undamped and therefore more oscillations will appear in the time response. The next figure reflects these oscillations and even though it seems that the response time in this case is higher than the damped system it is not. This is because when the output voltage gets lowe</w:t>
+      </w:r>
+      <w:r>
+        <w:rPr>
+          <w:rFonts w:ascii="Times New Roman" w:hAnsi="Times New Roman" w:cs="Times New Roman"/>
+          <w:color w:val="000000"/>
+          <w:sz w:val="23"/>
+          <w:szCs w:val="23"/>
+          <w:lang w:val="en-IE"/>
+        </w:rPr>
+        <w:t>r than 0 it is necessary to sub</w:t>
+      </w:r>
+      <w:r>
+        <w:rPr>
+          <w:rFonts w:ascii="Times New Roman" w:hAnsi="Times New Roman" w:cs="Times New Roman"/>
+          <w:color w:val="000000"/>
+          <w:sz w:val="23"/>
+          <w:szCs w:val="23"/>
+          <w:lang w:val="en-IE"/>
+        </w:rPr>
+        <w:t xml:space="preserve">tract this time periods as: </w:t>
+      </w:r>
+      <w:r>
+        <w:rPr>
+          <w:sz w:val="23"/>
+          <w:szCs w:val="23"/>
+          <w:lang w:val="en-IE"/>
+        </w:rPr>
+        <w:t xml:space="preserve">   </w:t>
+      </w:r>
+      <w:r>
+        <w:rPr>
+          <w:rFonts w:ascii="Cambria Math" w:hAnsi="Cambria Math" w:cs="Cambria Math"/>
+          <w:sz w:val="23"/>
+          <w:szCs w:val="23"/>
+        </w:rPr>
+        <w:t>𝑇</w:t>
+      </w:r>
+      <w:r>
+        <w:rPr>
+          <w:rFonts w:ascii="Cambria Math" w:hAnsi="Cambria Math" w:cs="Cambria Math"/>
+          <w:sz w:val="23"/>
+          <w:szCs w:val="23"/>
+          <w:lang w:val="en-IE"/>
+        </w:rPr>
+        <w:t>=</w:t>
+      </w:r>
+      <w:r>
+        <w:rPr>
+          <w:rFonts w:ascii="Cambria Math" w:hAnsi="Cambria Math" w:cs="Cambria Math"/>
+          <w:sz w:val="23"/>
+          <w:szCs w:val="23"/>
+        </w:rPr>
+        <w:t>𝑇</w:t>
+      </w:r>
+      <w:r>
+        <w:rPr>
+          <w:rFonts w:ascii="Cambria Math" w:hAnsi="Cambria Math" w:cs="Cambria Math"/>
+          <w:sz w:val="17"/>
+          <w:szCs w:val="17"/>
+          <w:lang w:val="en-IE"/>
+        </w:rPr>
+        <w:t>1</w:t>
+      </w:r>
+      <w:r>
+        <w:rPr>
+          <w:rFonts w:ascii="Cambria Math" w:hAnsi="Cambria Math" w:cs="Cambria Math"/>
+          <w:sz w:val="23"/>
+          <w:szCs w:val="23"/>
+          <w:lang w:val="en-IE"/>
+        </w:rPr>
+        <w:t>−</w:t>
+      </w:r>
+      <w:r>
+        <w:rPr>
+          <w:rFonts w:ascii="Cambria Math" w:hAnsi="Cambria Math" w:cs="Cambria Math"/>
+          <w:sz w:val="23"/>
+          <w:szCs w:val="23"/>
+        </w:rPr>
+        <w:t>𝑇</w:t>
+      </w:r>
+      <w:r>
+        <w:rPr>
+          <w:rFonts w:ascii="Cambria Math" w:hAnsi="Cambria Math" w:cs="Cambria Math"/>
+          <w:sz w:val="17"/>
+          <w:szCs w:val="17"/>
+          <w:lang w:val="en-IE"/>
+        </w:rPr>
+        <w:t>2</w:t>
+      </w:r>
+      <w:r>
+        <w:rPr>
+          <w:rFonts w:ascii="Cambria Math" w:hAnsi="Cambria Math" w:cs="Cambria Math"/>
+          <w:sz w:val="23"/>
+          <w:szCs w:val="23"/>
+          <w:lang w:val="en-IE"/>
+        </w:rPr>
+        <w:t>+</w:t>
+      </w:r>
+      <w:r>
+        <w:rPr>
+          <w:rFonts w:ascii="Cambria Math" w:hAnsi="Cambria Math" w:cs="Cambria Math"/>
+          <w:sz w:val="23"/>
+          <w:szCs w:val="23"/>
+        </w:rPr>
+        <w:t>𝑇</w:t>
+      </w:r>
+      <w:r>
+        <w:rPr>
+          <w:rFonts w:ascii="Cambria Math" w:hAnsi="Cambria Math" w:cs="Cambria Math"/>
+          <w:sz w:val="17"/>
+          <w:szCs w:val="17"/>
+          <w:lang w:val="en-IE"/>
+        </w:rPr>
+        <w:t>3</w:t>
+      </w:r>
+      <w:r>
+        <w:rPr>
+          <w:rFonts w:ascii="Cambria Math" w:hAnsi="Cambria Math" w:cs="Cambria Math"/>
+          <w:sz w:val="23"/>
+          <w:szCs w:val="23"/>
+          <w:lang w:val="en-IE"/>
+        </w:rPr>
+        <w:t>−</w:t>
+      </w:r>
+      <w:r>
+        <w:rPr>
+          <w:rFonts w:ascii="Cambria Math" w:hAnsi="Cambria Math" w:cs="Cambria Math"/>
+          <w:sz w:val="23"/>
+          <w:szCs w:val="23"/>
+        </w:rPr>
+        <w:t>𝑇</w:t>
+      </w:r>
+      <w:r>
+        <w:rPr>
+          <w:rFonts w:ascii="Cambria Math" w:hAnsi="Cambria Math" w:cs="Cambria Math"/>
+          <w:sz w:val="17"/>
+          <w:szCs w:val="17"/>
+          <w:lang w:val="en-IE"/>
+        </w:rPr>
+        <w:t>4</w:t>
+      </w:r>
+      <w:r>
+        <w:rPr>
+          <w:rFonts w:ascii="Cambria Math" w:hAnsi="Cambria Math" w:cs="Cambria Math"/>
+          <w:sz w:val="23"/>
+          <w:szCs w:val="23"/>
+          <w:lang w:val="en-IE"/>
+        </w:rPr>
+        <w:t>+</w:t>
+      </w:r>
+      <w:r>
+        <w:rPr>
+          <w:rFonts w:ascii="Cambria Math" w:hAnsi="Cambria Math" w:cs="Cambria Math"/>
+          <w:sz w:val="23"/>
+          <w:szCs w:val="23"/>
+        </w:rPr>
+        <w:t>𝑇</w:t>
+      </w:r>
+      <w:r>
+        <w:rPr>
+          <w:rFonts w:ascii="Cambria Math" w:hAnsi="Cambria Math" w:cs="Cambria Math"/>
+          <w:sz w:val="17"/>
+          <w:szCs w:val="17"/>
+          <w:lang w:val="en-IE"/>
+        </w:rPr>
+        <w:t>5</w:t>
+      </w:r>
+      <w:r>
+        <w:rPr>
+          <w:sz w:val="23"/>
+          <w:szCs w:val="23"/>
+          <w:lang w:val="en-IE"/>
+        </w:rPr>
+        <w:t xml:space="preserve"> - ……</w:t>
+      </w:r>
+    </w:p>
+    <w:bookmarkEnd w:id="3"/>
+    <w:p>
+      <w:pPr>
+        <w:autoSpaceDE w:val="0"/>
+        <w:autoSpaceDN w:val="0"/>
+        <w:adjustRightInd w:val="0"/>
+        <w:spacing w:after="0" w:line="240" w:lineRule="auto"/>
+        <w:rPr>
+          <w:sz w:val="23"/>
+          <w:szCs w:val="23"/>
+          <w:lang w:val="en-IE"/>
+        </w:rPr>
+      </w:pPr>
+    </w:p>
+    <w:p>
+      <w:pPr>
+        <w:autoSpaceDE w:val="0"/>
+        <w:autoSpaceDN w:val="0"/>
+        <w:adjustRightInd w:val="0"/>
+        <w:spacing w:after="0" w:line="240" w:lineRule="auto"/>
+        <w:rPr>
+          <w:rFonts w:ascii="Times New Roman" w:hAnsi="Times New Roman" w:cs="Times New Roman"/>
+          <w:color w:val="000000"/>
+          <w:sz w:val="23"/>
+          <w:szCs w:val="23"/>
+          <w:lang w:val="en-IE"/>
+        </w:rPr>
+      </w:pPr>
       <w:r>
         <w:rPr>
           <w:rFonts w:ascii="Times New Roman" w:hAnsi="Times New Roman" w:cs="Times New Roman"/>
@@ -3093,6 +3159,7 @@
           <w:szCs w:val="23"/>
           <w:lang w:val="en-IE"/>
         </w:rPr>
+        <w:lastRenderedPageBreak/>
         <w:drawing>
           <wp:inline distT="0" distB="0" distL="0" distR="0">
             <wp:extent cx="5486400" cy="3289094"/>
@@ -3111,7 +3178,7 @@
                     </pic:cNvPicPr>
                   </pic:nvPicPr>
                   <pic:blipFill>
-                    <a:blip r:embed="rId13">
+                    <a:blip r:embed="rId15">
                       <a:extLst>
                         <a:ext uri="{28A0092B-C50C-407E-A947-70E740481C1C}">
                           <a14:useLocalDpi xmlns:a14="http://schemas.microsoft.com/office/drawing/2010/main" val="0"/>
@@ -3150,28 +3217,38 @@
         <w:adjustRightInd w:val="0"/>
         <w:spacing w:after="0" w:line="240" w:lineRule="auto"/>
         <w:rPr>
-          <w:rFonts w:ascii="Symbol" w:hAnsi="Symbol" w:cs="Symbol"/>
-          <w:color w:val="000000"/>
-          <w:sz w:val="24"/>
-          <w:szCs w:val="24"/>
-          <w:lang w:val="en-IE"/>
-        </w:rPr>
-      </w:pPr>
-      <w:r>
-        <w:rPr>
-          <w:rFonts w:ascii="Symbol" w:hAnsi="Symbol" w:cs="Symbol"/>
+          <w:rFonts w:ascii="Times New Roman" w:hAnsi="Times New Roman" w:cs="Times New Roman"/>
+          <w:color w:val="000000"/>
+          <w:sz w:val="23"/>
+          <w:szCs w:val="23"/>
+          <w:lang w:val="en-IE"/>
+        </w:rPr>
+      </w:pPr>
+    </w:p>
+    <w:p>
+      <w:pPr>
+        <w:autoSpaceDE w:val="0"/>
+        <w:autoSpaceDN w:val="0"/>
+        <w:adjustRightInd w:val="0"/>
+        <w:spacing w:after="0" w:line="240" w:lineRule="auto"/>
+        <w:rPr>
+          <w:rFonts w:ascii="Times New Roman" w:hAnsi="Times New Roman" w:cs="Times New Roman"/>
+          <w:color w:val="000000"/>
+          <w:sz w:val="23"/>
+          <w:szCs w:val="23"/>
+          <w:lang w:val="en-IE"/>
+        </w:rPr>
+      </w:pPr>
+      <w:r>
+        <w:rPr>
           <w:noProof/>
-          <w:color w:val="000000"/>
-          <w:sz w:val="24"/>
-          <w:szCs w:val="24"/>
-          <w:lang w:val="en-IE"/>
-        </w:rPr>
-        <w:lastRenderedPageBreak/>
+          <w:lang w:val="en-IE"/>
+        </w:rPr>
         <w:drawing>
-          <wp:inline distT="0" distB="0" distL="0" distR="0">
-            <wp:extent cx="5501005" cy="3566160"/>
-            <wp:effectExtent l="0" t="0" r="4445" b="0"/>
-            <wp:docPr id="13" name="Imagen 13"/>
+          <wp:inline distT="0" distB="0" distL="0" distR="0" wp14:anchorId="37CF7641" wp14:editId="2CF86C63">
+            <wp:extent cx="5400040" cy="3861874"/>
+            <wp:effectExtent l="0" t="0" r="0" b="5715"/>
+            <wp:docPr id="18" name="Imagen 18"/>
             <wp:cNvGraphicFramePr>
               <a:graphicFrameLocks xmlns:a="http://schemas.openxmlformats.org/drawingml/2006/main" noChangeAspect="1"/>
             </wp:cNvGraphicFramePr>
@@ -3179,11 +3256,11 @@
               <a:graphicData uri="http://schemas.openxmlformats.org/drawingml/2006/picture">
                 <pic:pic xmlns:pic="http://schemas.openxmlformats.org/drawingml/2006/picture">
                   <pic:nvPicPr>
-                    <pic:cNvPr id="13" name="undamped system.jpg"/>
+                    <pic:cNvPr id="18" name="2.png"/>
                     <pic:cNvPicPr/>
                   </pic:nvPicPr>
                   <pic:blipFill>
-                    <a:blip r:embed="rId14">
+                    <a:blip r:embed="rId16">
                       <a:extLst>
                         <a:ext uri="{28A0092B-C50C-407E-A947-70E740481C1C}">
                           <a14:useLocalDpi xmlns:a14="http://schemas.microsoft.com/office/drawing/2010/main" val="0"/>
@@ -3197,7 +3274,7 @@
                   <pic:spPr>
                     <a:xfrm>
                       <a:off x="0" y="0"/>
-                      <a:ext cx="5516360" cy="3576114"/>
+                      <a:ext cx="5400040" cy="3861874"/>
                     </a:xfrm>
                     <a:prstGeom prst="rect">
                       <a:avLst/>
@@ -3217,10 +3294,10 @@
         <w:adjustRightInd w:val="0"/>
         <w:spacing w:after="0" w:line="240" w:lineRule="auto"/>
         <w:rPr>
-          <w:rFonts w:ascii="Symbol" w:hAnsi="Symbol" w:cs="Symbol"/>
-          <w:color w:val="000000"/>
-          <w:sz w:val="24"/>
-          <w:szCs w:val="24"/>
+          <w:rFonts w:ascii="Times New Roman" w:hAnsi="Times New Roman" w:cs="Times New Roman"/>
+          <w:color w:val="000000"/>
+          <w:sz w:val="23"/>
+          <w:szCs w:val="23"/>
           <w:lang w:val="en-IE"/>
         </w:rPr>
       </w:pPr>
@@ -3232,25 +3309,13 @@
         <w:adjustRightInd w:val="0"/>
         <w:spacing w:after="0" w:line="240" w:lineRule="auto"/>
         <w:rPr>
-          <w:rFonts w:ascii="Times New Roman" w:hAnsi="Times New Roman" w:cs="Times New Roman"/>
+          <w:rFonts w:ascii="Symbol" w:hAnsi="Symbol" w:cs="Symbol"/>
           <w:color w:val="000000"/>
           <w:sz w:val="24"/>
           <w:szCs w:val="24"/>
           <w:lang w:val="en-IE"/>
         </w:rPr>
       </w:pPr>
-      <w:bookmarkStart w:id="4" w:name="_Hlk531025185"/>
-      <w:bookmarkStart w:id="5" w:name="_GoBack"/>
-      <w:r>
-        <w:rPr>
-          <w:rFonts w:ascii="Times New Roman" w:hAnsi="Times New Roman" w:cs="Times New Roman"/>
-          <w:color w:val="000000"/>
-          <w:sz w:val="24"/>
-          <w:szCs w:val="24"/>
-          <w:lang w:val="en-IE"/>
-        </w:rPr>
-        <w:t xml:space="preserve">The response time is: </w:t>
-      </w:r>
     </w:p>
     <w:p>
       <w:pPr>
@@ -3266,6 +3331,7 @@
           <w:lang w:val="en-IE"/>
         </w:rPr>
       </w:pPr>
+      <w:bookmarkStart w:id="4" w:name="_Hlk531025185"/>
       <w:r>
         <w:rPr>
           <w:rFonts w:ascii="Times New Roman" w:hAnsi="Times New Roman" w:cs="Times New Roman"/>
@@ -3274,11 +3340,15 @@
           <w:szCs w:val="24"/>
           <w:lang w:val="en-IE"/>
         </w:rPr>
-        <w:tab/>
-        <w:t xml:space="preserve">T = T1 – </w:t>
-      </w:r>
-      <w:proofErr w:type="spellStart"/>
-      <w:r>
+        <w:t xml:space="preserve">The response time is: </w:t>
+      </w:r>
+    </w:p>
+    <w:p>
+      <w:pPr>
+        <w:autoSpaceDE w:val="0"/>
+        <w:autoSpaceDN w:val="0"/>
+        <w:adjustRightInd w:val="0"/>
+        <w:spacing w:after="0" w:line="240" w:lineRule="auto"/>
         <w:rPr>
           <w:rFonts w:ascii="Times New Roman" w:hAnsi="Times New Roman" w:cs="Times New Roman"/>
           <w:color w:val="000000"/>
@@ -3286,9 +3356,7 @@
           <w:szCs w:val="24"/>
           <w:lang w:val="en-IE"/>
         </w:rPr>
-        <w:t>tdelay</w:t>
-      </w:r>
-      <w:proofErr w:type="spellEnd"/>
+      </w:pPr>
       <w:r>
         <w:rPr>
           <w:rFonts w:ascii="Times New Roman" w:hAnsi="Times New Roman" w:cs="Times New Roman"/>
@@ -3297,7 +3365,70 @@
           <w:szCs w:val="24"/>
           <w:lang w:val="en-IE"/>
         </w:rPr>
-        <w:t xml:space="preserve"> -T2 + T3 - T4 + T5 -T6 + T7 = 0.57 </w:t>
+        <w:tab/>
+        <w:t xml:space="preserve">T = T1 </w:t>
+      </w:r>
+      <w:r>
+        <w:rPr>
+          <w:rFonts w:ascii="Times New Roman" w:hAnsi="Times New Roman" w:cs="Times New Roman"/>
+          <w:color w:val="000000"/>
+          <w:sz w:val="24"/>
+          <w:szCs w:val="24"/>
+          <w:lang w:val="en-IE"/>
+        </w:rPr>
+        <w:t>-T2 + T3 - T4 + T5 -T6 + T7</w:t>
+      </w:r>
+      <w:r>
+        <w:rPr>
+          <w:rFonts w:ascii="Times New Roman" w:hAnsi="Times New Roman" w:cs="Times New Roman"/>
+          <w:color w:val="000000"/>
+          <w:sz w:val="24"/>
+          <w:szCs w:val="24"/>
+          <w:lang w:val="en-IE"/>
+        </w:rPr>
+        <w:t xml:space="preserve"> </w:t>
+      </w:r>
+      <w:r>
+        <w:rPr>
+          <w:rFonts w:ascii="Times New Roman" w:hAnsi="Times New Roman" w:cs="Times New Roman"/>
+          <w:color w:val="000000"/>
+          <w:sz w:val="24"/>
+          <w:szCs w:val="24"/>
+          <w:lang w:val="en-IE"/>
+        </w:rPr>
+        <w:t xml:space="preserve">– </w:t>
+      </w:r>
+      <w:proofErr w:type="spellStart"/>
+      <w:r>
+        <w:rPr>
+          <w:rFonts w:ascii="Times New Roman" w:hAnsi="Times New Roman" w:cs="Times New Roman"/>
+          <w:color w:val="000000"/>
+          <w:sz w:val="24"/>
+          <w:szCs w:val="24"/>
+          <w:lang w:val="en-IE"/>
+        </w:rPr>
+        <w:t>tde</w:t>
+      </w:r>
+      <w:proofErr w:type="spellEnd"/>
+      <w:r>
+        <w:rPr>
+          <w:rFonts w:ascii="Times New Roman" w:hAnsi="Times New Roman" w:cs="Times New Roman"/>
+          <w:color w:val="000000"/>
+          <w:sz w:val="24"/>
+          <w:szCs w:val="24"/>
+          <w:lang w:val="en-IE"/>
+        </w:rPr>
+        <w:t xml:space="preserve"> = 482.9</w:t>
+      </w:r>
+      <w:r>
+        <w:rPr>
+          <w:rFonts w:ascii="Times New Roman" w:hAnsi="Times New Roman" w:cs="Times New Roman"/>
+          <w:color w:val="000000"/>
+          <w:sz w:val="24"/>
+          <w:szCs w:val="24"/>
+          <w:lang w:val="en-IE"/>
+        </w:rPr>
+        <w:t xml:space="preserve"> </w:t>
       </w:r>
       <m:oMath>
         <m:r>
@@ -3308,7 +3439,17 @@
             <w:szCs w:val="24"/>
             <w:lang w:val="en-IE"/>
           </w:rPr>
-          <m:t>μs</m:t>
+          <m:t>n</m:t>
+        </m:r>
+        <m:r>
+          <w:rPr>
+            <w:rFonts w:ascii="Cambria Math" w:hAnsi="Cambria Math" w:cs="Times New Roman"/>
+            <w:color w:val="000000"/>
+            <w:sz w:val="24"/>
+            <w:szCs w:val="24"/>
+            <w:lang w:val="en-IE"/>
+          </w:rPr>
+          <m:t>s</m:t>
         </m:r>
       </m:oMath>
     </w:p>
@@ -3360,20 +3501,36 @@
         <w:adjustRightInd w:val="0"/>
         <w:spacing w:after="0" w:line="240" w:lineRule="auto"/>
         <w:rPr>
-          <w:rFonts w:ascii="Times New Roman" w:hAnsi="Times New Roman" w:cs="Times New Roman"/>
-          <w:color w:val="000000"/>
-          <w:sz w:val="23"/>
-          <w:szCs w:val="23"/>
-          <w:lang w:val="en-IE"/>
-        </w:rPr>
-      </w:pPr>
-      <w:r>
-        <w:rPr>
           <w:rFonts w:ascii="Symbol" w:hAnsi="Symbol" w:cs="Symbol"/>
           <w:color w:val="000000"/>
-          <w:sz w:val="23"/>
-          <w:szCs w:val="23"/>
-        </w:rPr>
+          <w:sz w:val="24"/>
+          <w:szCs w:val="24"/>
+          <w:lang w:val="en-IE"/>
+        </w:rPr>
+      </w:pPr>
+    </w:p>
+    <w:p>
+      <w:pPr>
+        <w:autoSpaceDE w:val="0"/>
+        <w:autoSpaceDN w:val="0"/>
+        <w:adjustRightInd w:val="0"/>
+        <w:spacing w:after="0" w:line="240" w:lineRule="auto"/>
+        <w:rPr>
+          <w:rFonts w:ascii="Times New Roman" w:hAnsi="Times New Roman" w:cs="Times New Roman"/>
+          <w:color w:val="000000"/>
+          <w:sz w:val="23"/>
+          <w:szCs w:val="23"/>
+          <w:lang w:val="en-IE"/>
+        </w:rPr>
+      </w:pPr>
+      <w:r>
+        <w:rPr>
+          <w:rFonts w:ascii="Symbol" w:hAnsi="Symbol" w:cs="Symbol"/>
+          <w:color w:val="000000"/>
+          <w:sz w:val="23"/>
+          <w:szCs w:val="23"/>
+        </w:rPr>
+        <w:lastRenderedPageBreak/>
         <w:t></w:t>
       </w:r>
       <w:r>
@@ -3607,6 +3764,7 @@
         </w:rPr>
       </w:pPr>
     </w:p>
+    <w:bookmarkEnd w:id="4"/>
     <w:p>
       <w:pPr>
         <w:jc w:val="center"/>
@@ -3619,7 +3777,7 @@
           <w:noProof/>
         </w:rPr>
         <w:drawing>
-          <wp:inline distT="0" distB="0" distL="0" distR="0" wp14:anchorId="06A786C6" wp14:editId="2395BD06">
+          <wp:inline distT="0" distB="0" distL="0" distR="0" wp14:anchorId="24B095E6" wp14:editId="257355F6">
             <wp:extent cx="914400" cy="365760"/>
             <wp:effectExtent l="0" t="0" r="0" b="0"/>
             <wp:docPr id="3" name="Imagen 3"/>
@@ -3634,7 +3792,7 @@
                     <pic:cNvPicPr/>
                   </pic:nvPicPr>
                   <pic:blipFill>
-                    <a:blip r:embed="rId15"/>
+                    <a:blip r:embed="rId17"/>
                     <a:stretch>
                       <a:fillRect/>
                     </a:stretch>
@@ -3748,7 +3906,248 @@
           <w:szCs w:val="23"/>
           <w:lang w:val="en-IE"/>
         </w:rPr>
-        <w:t xml:space="preserve">T = 1.16 </w:t>
+        <w:t>T = 211.13 n</w:t>
+      </w:r>
+      <w:r>
+        <w:rPr>
+          <w:rFonts w:ascii="Cambria Math" w:hAnsi="Cambria Math" w:cs="Cambria Math"/>
+          <w:color w:val="000000"/>
+          <w:sz w:val="23"/>
+          <w:szCs w:val="23"/>
+          <w:lang w:val="en-IE"/>
+        </w:rPr>
+        <w:t>s</w:t>
+      </w:r>
+      <w:r>
+        <w:rPr>
+          <w:rFonts w:ascii="Times New Roman" w:hAnsi="Times New Roman" w:cs="Times New Roman"/>
+          <w:color w:val="000000"/>
+          <w:sz w:val="23"/>
+          <w:szCs w:val="23"/>
+          <w:lang w:val="en-IE"/>
+        </w:rPr>
+        <w:t xml:space="preserve"> </w:t>
+      </w:r>
+      <w:r>
+        <w:rPr>
+          <w:rFonts w:ascii="Times New Roman" w:hAnsi="Times New Roman" w:cs="Times New Roman"/>
+          <w:color w:val="000000"/>
+          <w:sz w:val="23"/>
+          <w:szCs w:val="23"/>
+          <w:lang w:val="en-IE"/>
+        </w:rPr>
+        <w:sym w:font="Wingdings" w:char="F0E0"/>
+      </w:r>
+      <w:r>
+        <w:rPr>
+          <w:rFonts w:ascii="Times New Roman" w:hAnsi="Times New Roman" w:cs="Times New Roman"/>
+          <w:color w:val="000000"/>
+          <w:sz w:val="23"/>
+          <w:szCs w:val="23"/>
+          <w:lang w:val="en-IE"/>
+        </w:rPr>
+        <w:t xml:space="preserve"> </w:t>
+      </w:r>
+      <w:r>
+        <w:rPr>
+          <w:rFonts w:ascii="Cambria Math" w:hAnsi="Cambria Math" w:cs="Cambria Math"/>
+          <w:color w:val="000000"/>
+          <w:sz w:val="23"/>
+          <w:szCs w:val="23"/>
+        </w:rPr>
+        <w:t>Δ</w:t>
+      </w:r>
+      <w:r>
+        <w:rPr>
+          <w:rFonts w:ascii="Cambria Math" w:hAnsi="Cambria Math" w:cs="Cambria Math"/>
+          <w:color w:val="000000"/>
+          <w:sz w:val="23"/>
+          <w:szCs w:val="23"/>
+        </w:rPr>
+        <w:t>𝑉</w:t>
+      </w:r>
+      <w:r>
+        <w:rPr>
+          <w:rFonts w:ascii="Cambria Math" w:hAnsi="Cambria Math" w:cs="Cambria Math"/>
+          <w:color w:val="000000"/>
+          <w:sz w:val="23"/>
+          <w:szCs w:val="23"/>
+          <w:lang w:val="en-IE"/>
+        </w:rPr>
+        <w:t xml:space="preserve"> </w:t>
+      </w:r>
+      <w:r>
+        <w:rPr>
+          <w:rFonts w:ascii="Cambria Math" w:hAnsi="Cambria Math" w:cs="Cambria Math"/>
+          <w:color w:val="000000"/>
+          <w:sz w:val="23"/>
+          <w:szCs w:val="23"/>
+          <w:lang w:val="en-IE"/>
+        </w:rPr>
+        <w:t>= 422.7 kV</w:t>
+      </w:r>
+    </w:p>
+    <w:p>
+      <w:pPr>
+        <w:rPr>
+          <w:rFonts w:ascii="Cambria Math" w:hAnsi="Cambria Math" w:cs="Cambria Math"/>
+          <w:color w:val="000000"/>
+          <w:sz w:val="23"/>
+          <w:szCs w:val="23"/>
+          <w:lang w:val="en-IE"/>
+        </w:rPr>
+      </w:pPr>
+      <w:r>
+        <w:rPr>
+          <w:rFonts w:ascii="Cambria Math" w:hAnsi="Cambria Math" w:cs="Cambria Math"/>
+          <w:color w:val="000000"/>
+          <w:sz w:val="23"/>
+          <w:szCs w:val="23"/>
+          <w:lang w:val="en-IE"/>
+        </w:rPr>
+        <w:t>T = 482.9</w:t>
+      </w:r>
+      <w:r>
+        <w:rPr>
+          <w:rFonts w:ascii="Cambria Math" w:hAnsi="Cambria Math" w:cs="Cambria Math"/>
+          <w:color w:val="000000"/>
+          <w:sz w:val="23"/>
+          <w:szCs w:val="23"/>
+          <w:lang w:val="en-IE"/>
+        </w:rPr>
+        <w:t xml:space="preserve"> n</w:t>
+      </w:r>
+      <w:r>
+        <w:rPr>
+          <w:rFonts w:ascii="Cambria Math" w:hAnsi="Cambria Math" w:cs="Cambria Math"/>
+          <w:color w:val="000000"/>
+          <w:sz w:val="23"/>
+          <w:szCs w:val="23"/>
+          <w:lang w:val="en-IE"/>
+        </w:rPr>
+        <w:t>s</w:t>
+      </w:r>
+      <w:r>
+        <w:rPr>
+          <w:rFonts w:ascii="Cambria Math" w:hAnsi="Cambria Math" w:cs="Cambria Math"/>
+          <w:color w:val="000000"/>
+          <w:sz w:val="23"/>
+          <w:szCs w:val="23"/>
+          <w:lang w:val="en-IE"/>
+        </w:rPr>
+        <w:t xml:space="preserve"> </w:t>
+      </w:r>
+      <w:r>
+        <w:rPr>
+          <w:rFonts w:ascii="Times New Roman" w:hAnsi="Times New Roman" w:cs="Times New Roman"/>
+          <w:color w:val="000000"/>
+          <w:sz w:val="23"/>
+          <w:szCs w:val="23"/>
+          <w:lang w:val="en-IE"/>
+        </w:rPr>
+        <w:sym w:font="Wingdings" w:char="F0E0"/>
+      </w:r>
+      <w:r>
+        <w:rPr>
+          <w:rFonts w:ascii="Times New Roman" w:hAnsi="Times New Roman" w:cs="Times New Roman"/>
+          <w:color w:val="000000"/>
+          <w:sz w:val="23"/>
+          <w:szCs w:val="23"/>
+          <w:lang w:val="en-IE"/>
+        </w:rPr>
+        <w:t xml:space="preserve"> </w:t>
+      </w:r>
+      <w:r>
+        <w:rPr>
+          <w:rFonts w:ascii="Cambria Math" w:hAnsi="Cambria Math" w:cs="Cambria Math"/>
+          <w:color w:val="000000"/>
+          <w:sz w:val="23"/>
+          <w:szCs w:val="23"/>
+        </w:rPr>
+        <w:t>Δ</w:t>
+      </w:r>
+      <w:r>
+        <w:rPr>
+          <w:rFonts w:ascii="Cambria Math" w:hAnsi="Cambria Math" w:cs="Cambria Math"/>
+          <w:color w:val="000000"/>
+          <w:sz w:val="23"/>
+          <w:szCs w:val="23"/>
+        </w:rPr>
+        <w:t>𝑉</w:t>
+      </w:r>
+      <w:r>
+        <w:rPr>
+          <w:rFonts w:ascii="Cambria Math" w:hAnsi="Cambria Math" w:cs="Cambria Math"/>
+          <w:color w:val="000000"/>
+          <w:sz w:val="23"/>
+          <w:szCs w:val="23"/>
+          <w:lang w:val="en-IE"/>
+        </w:rPr>
+        <w:t xml:space="preserve"> = 965.8 kV</w:t>
+      </w:r>
+      <w:bookmarkStart w:id="5" w:name="_GoBack"/>
+      <w:bookmarkEnd w:id="5"/>
+    </w:p>
+    <w:p>
+      <w:pPr>
+        <w:rPr>
+          <w:rFonts w:ascii="Cambria Math" w:hAnsi="Cambria Math" w:cs="Cambria Math"/>
+          <w:color w:val="000000"/>
+          <w:sz w:val="23"/>
+          <w:szCs w:val="23"/>
+          <w:lang w:val="en-IE"/>
+        </w:rPr>
+      </w:pPr>
+    </w:p>
+    <w:p>
+      <w:pPr>
+        <w:rPr>
+          <w:rFonts w:ascii="Cambria Math" w:hAnsi="Cambria Math" w:cs="Cambria Math"/>
+          <w:color w:val="000000"/>
+          <w:sz w:val="23"/>
+          <w:szCs w:val="23"/>
+          <w:lang w:val="en-IE"/>
+        </w:rPr>
+      </w:pPr>
+      <w:r>
+        <w:rPr>
+          <w:rFonts w:ascii="Cambria Math" w:hAnsi="Cambria Math" w:cs="Cambria Math"/>
+          <w:color w:val="000000"/>
+          <w:sz w:val="23"/>
+          <w:szCs w:val="23"/>
+          <w:lang w:val="en-IE"/>
+        </w:rPr>
+        <w:t xml:space="preserve">S= </w:t>
+      </w:r>
+      <w:r>
+        <w:rPr>
+          <w:rFonts w:ascii="Cambria Math" w:hAnsi="Cambria Math" w:cs="Cambria Math"/>
+          <w:color w:val="000000"/>
+          <w:sz w:val="23"/>
+          <w:szCs w:val="23"/>
+          <w:lang w:val="en-IE"/>
+        </w:rPr>
+        <w:t xml:space="preserve">200 </w:t>
+      </w:r>
+      <w:r>
+        <w:rPr>
+          <w:rFonts w:ascii="Cambria Math" w:hAnsi="Cambria Math" w:cs="Cambria Math"/>
+          <w:color w:val="000000"/>
+          <w:sz w:val="23"/>
+          <w:szCs w:val="23"/>
+          <w:lang w:val="en-IE"/>
+        </w:rPr>
+        <w:t>k</w:t>
+      </w:r>
+      <w:r>
+        <w:rPr>
+          <w:rFonts w:ascii="Cambria Math" w:hAnsi="Cambria Math" w:cs="Cambria Math"/>
+          <w:color w:val="000000"/>
+          <w:sz w:val="23"/>
+          <w:szCs w:val="23"/>
+          <w:lang w:val="en-IE"/>
+        </w:rPr>
+        <w:t>V/</w:t>
       </w:r>
       <w:r>
         <w:rPr>
@@ -3787,6 +4186,57 @@
           <w:szCs w:val="23"/>
           <w:lang w:val="en-IE"/>
         </w:rPr>
+        <w:t xml:space="preserve"> </w:t>
+      </w:r>
+    </w:p>
+    <w:p>
+      <w:pPr>
+        <w:rPr>
+          <w:rFonts w:ascii="Cambria Math" w:hAnsi="Cambria Math" w:cs="Cambria Math"/>
+          <w:color w:val="000000"/>
+          <w:sz w:val="23"/>
+          <w:szCs w:val="23"/>
+          <w:lang w:val="en-IE"/>
+        </w:rPr>
+      </w:pPr>
+      <w:r>
+        <w:rPr>
+          <w:rFonts w:ascii="Times New Roman" w:hAnsi="Times New Roman" w:cs="Times New Roman"/>
+          <w:color w:val="000000"/>
+          <w:sz w:val="23"/>
+          <w:szCs w:val="23"/>
+          <w:lang w:val="en-IE"/>
+        </w:rPr>
+        <w:t>T = 211.13 n</w:t>
+      </w:r>
+      <w:r>
+        <w:rPr>
+          <w:rFonts w:ascii="Cambria Math" w:hAnsi="Cambria Math" w:cs="Cambria Math"/>
+          <w:color w:val="000000"/>
+          <w:sz w:val="23"/>
+          <w:szCs w:val="23"/>
+          <w:lang w:val="en-IE"/>
+        </w:rPr>
+        <w:t>s</w:t>
+      </w:r>
+      <w:r>
+        <w:rPr>
+          <w:rFonts w:ascii="Times New Roman" w:hAnsi="Times New Roman" w:cs="Times New Roman"/>
+          <w:color w:val="000000"/>
+          <w:sz w:val="23"/>
+          <w:szCs w:val="23"/>
+          <w:lang w:val="en-IE"/>
+        </w:rPr>
+        <w:t xml:space="preserve"> </w:t>
+      </w:r>
+      <w:r>
+        <w:rPr>
+          <w:rFonts w:ascii="Times New Roman" w:hAnsi="Times New Roman" w:cs="Times New Roman"/>
+          <w:color w:val="000000"/>
+          <w:sz w:val="23"/>
+          <w:szCs w:val="23"/>
+          <w:lang w:val="en-IE"/>
+        </w:rPr>
         <w:sym w:font="Wingdings" w:char="F0E0"/>
       </w:r>
       <w:r>
@@ -3825,6 +4275,105 @@
           <w:szCs w:val="23"/>
           <w:lang w:val="en-IE"/>
         </w:rPr>
+        <w:t xml:space="preserve"> = 42.27 kV</w:t>
+      </w:r>
+    </w:p>
+    <w:p>
+      <w:pPr>
+        <w:rPr>
+          <w:rFonts w:ascii="Cambria Math" w:hAnsi="Cambria Math" w:cs="Cambria Math"/>
+          <w:color w:val="000000"/>
+          <w:sz w:val="23"/>
+          <w:szCs w:val="23"/>
+          <w:lang w:val="en-IE"/>
+        </w:rPr>
+      </w:pPr>
+      <w:r>
+        <w:rPr>
+          <w:rFonts w:ascii="Cambria Math" w:hAnsi="Cambria Math" w:cs="Cambria Math"/>
+          <w:color w:val="000000"/>
+          <w:sz w:val="23"/>
+          <w:szCs w:val="23"/>
+          <w:lang w:val="en-IE"/>
+        </w:rPr>
+        <w:t>T = 482.9</w:t>
+      </w:r>
+      <w:r>
+        <w:rPr>
+          <w:rFonts w:ascii="Cambria Math" w:hAnsi="Cambria Math" w:cs="Cambria Math"/>
+          <w:color w:val="000000"/>
+          <w:sz w:val="23"/>
+          <w:szCs w:val="23"/>
+          <w:lang w:val="en-IE"/>
+        </w:rPr>
+        <w:t xml:space="preserve"> n</w:t>
+      </w:r>
+      <w:r>
+        <w:rPr>
+          <w:rFonts w:ascii="Cambria Math" w:hAnsi="Cambria Math" w:cs="Cambria Math"/>
+          <w:color w:val="000000"/>
+          <w:sz w:val="23"/>
+          <w:szCs w:val="23"/>
+          <w:lang w:val="en-IE"/>
+        </w:rPr>
+        <w:t>s</w:t>
+      </w:r>
+      <w:r>
+        <w:rPr>
+          <w:rFonts w:ascii="Cambria Math" w:hAnsi="Cambria Math" w:cs="Cambria Math"/>
+          <w:color w:val="000000"/>
+          <w:sz w:val="23"/>
+          <w:szCs w:val="23"/>
+          <w:lang w:val="en-IE"/>
+        </w:rPr>
+        <w:t xml:space="preserve"> </w:t>
+      </w:r>
+      <w:r>
+        <w:rPr>
+          <w:rFonts w:ascii="Times New Roman" w:hAnsi="Times New Roman" w:cs="Times New Roman"/>
+          <w:color w:val="000000"/>
+          <w:sz w:val="23"/>
+          <w:szCs w:val="23"/>
+          <w:lang w:val="en-IE"/>
+        </w:rPr>
+        <w:sym w:font="Wingdings" w:char="F0E0"/>
+      </w:r>
+      <w:r>
+        <w:rPr>
+          <w:rFonts w:ascii="Times New Roman" w:hAnsi="Times New Roman" w:cs="Times New Roman"/>
+          <w:color w:val="000000"/>
+          <w:sz w:val="23"/>
+          <w:szCs w:val="23"/>
+          <w:lang w:val="en-IE"/>
+        </w:rPr>
+        <w:t xml:space="preserve"> </w:t>
+      </w:r>
+      <w:r>
+        <w:rPr>
+          <w:rFonts w:ascii="Cambria Math" w:hAnsi="Cambria Math" w:cs="Cambria Math"/>
+          <w:color w:val="000000"/>
+          <w:sz w:val="23"/>
+          <w:szCs w:val="23"/>
+        </w:rPr>
+        <w:t>Δ</w:t>
+      </w:r>
+      <w:r>
+        <w:rPr>
+          <w:rFonts w:ascii="Cambria Math" w:hAnsi="Cambria Math" w:cs="Cambria Math"/>
+          <w:color w:val="000000"/>
+          <w:sz w:val="23"/>
+          <w:szCs w:val="23"/>
+        </w:rPr>
+        <w:t>𝑉</w:t>
+      </w:r>
+      <w:r>
+        <w:rPr>
+          <w:rFonts w:ascii="Cambria Math" w:hAnsi="Cambria Math" w:cs="Cambria Math"/>
+          <w:color w:val="000000"/>
+          <w:sz w:val="23"/>
+          <w:szCs w:val="23"/>
+          <w:lang w:val="en-IE"/>
+        </w:rPr>
         <w:t xml:space="preserve"> = </w:t>
       </w:r>
       <w:r>
@@ -3835,16 +4384,59 @@
           <w:szCs w:val="23"/>
           <w:lang w:val="en-IE"/>
         </w:rPr>
-        <w:t>2</w:t>
-      </w:r>
-      <w:r>
-        <w:rPr>
-          <w:rFonts w:ascii="Cambria Math" w:hAnsi="Cambria Math" w:cs="Cambria Math"/>
-          <w:color w:val="000000"/>
-          <w:sz w:val="23"/>
-          <w:szCs w:val="23"/>
-        </w:rPr>
-        <w:t>𝑀</w:t>
+        <w:t>96.58 kV</w:t>
+      </w:r>
+    </w:p>
+    <w:p>
+      <w:pPr>
+        <w:rPr>
+          <w:rFonts w:ascii="Cambria Math" w:hAnsi="Cambria Math" w:cs="Cambria Math"/>
+          <w:color w:val="000000"/>
+          <w:sz w:val="23"/>
+          <w:szCs w:val="23"/>
+          <w:lang w:val="en-IE"/>
+        </w:rPr>
+      </w:pPr>
+    </w:p>
+    <w:p>
+      <w:pPr>
+        <w:rPr>
+          <w:rFonts w:ascii="Cambria Math" w:hAnsi="Cambria Math" w:cs="Cambria Math"/>
+          <w:color w:val="000000"/>
+          <w:sz w:val="23"/>
+          <w:szCs w:val="23"/>
+          <w:lang w:val="en-IE"/>
+        </w:rPr>
+      </w:pPr>
+      <w:r>
+        <w:rPr>
+          <w:rFonts w:ascii="Cambria Math" w:hAnsi="Cambria Math" w:cs="Cambria Math"/>
+          <w:color w:val="000000"/>
+          <w:sz w:val="23"/>
+          <w:szCs w:val="23"/>
+          <w:lang w:val="en-IE"/>
+        </w:rPr>
+        <w:t>S= 20</w:t>
+      </w:r>
+      <w:r>
+        <w:rPr>
+          <w:rFonts w:ascii="Cambria Math" w:hAnsi="Cambria Math" w:cs="Cambria Math"/>
+          <w:color w:val="000000"/>
+          <w:sz w:val="23"/>
+          <w:szCs w:val="23"/>
+          <w:lang w:val="en-IE"/>
+        </w:rPr>
+        <w:t xml:space="preserve"> </w:t>
+      </w:r>
+      <w:r>
+        <w:rPr>
+          <w:rFonts w:ascii="Cambria Math" w:hAnsi="Cambria Math" w:cs="Cambria Math"/>
+          <w:color w:val="000000"/>
+          <w:sz w:val="23"/>
+          <w:szCs w:val="23"/>
+          <w:lang w:val="en-IE"/>
+        </w:rPr>
+        <w:t>k</w:t>
       </w:r>
       <w:r>
         <w:rPr>
@@ -3877,32 +4469,44 @@
       </w:r>
       <w:r>
         <w:rPr>
-          <w:rFonts w:ascii="Cambria Math" w:hAnsi="Cambria Math" w:cs="Cambria Math"/>
-          <w:color w:val="000000"/>
-          <w:sz w:val="23"/>
-          <w:szCs w:val="23"/>
-          <w:lang w:val="en-IE"/>
-        </w:rPr>
-        <w:t xml:space="preserve"> * </w:t>
-      </w:r>
-      <w:r>
-        <w:rPr>
-          <w:rFonts w:ascii="Times New Roman" w:hAnsi="Times New Roman" w:cs="Times New Roman"/>
-          <w:color w:val="000000"/>
-          <w:sz w:val="23"/>
-          <w:szCs w:val="23"/>
-          <w:lang w:val="en-IE"/>
-        </w:rPr>
-        <w:t xml:space="preserve">1.16 </w:t>
-      </w:r>
-      <w:r>
-        <w:rPr>
-          <w:rFonts w:ascii="Cambria Math" w:hAnsi="Cambria Math" w:cs="Cambria Math"/>
-          <w:color w:val="000000"/>
-          <w:sz w:val="23"/>
-          <w:szCs w:val="23"/>
-        </w:rPr>
-        <w:t>𝜇</w:t>
+          <w:rFonts w:ascii="Times New Roman" w:hAnsi="Times New Roman" w:cs="Times New Roman"/>
+          <w:color w:val="000000"/>
+          <w:sz w:val="23"/>
+          <w:szCs w:val="23"/>
+          <w:lang w:val="en-IE"/>
+        </w:rPr>
+        <w:t xml:space="preserve"> </w:t>
+      </w:r>
+      <w:r>
+        <w:rPr>
+          <w:rFonts w:ascii="Times New Roman" w:hAnsi="Times New Roman" w:cs="Times New Roman"/>
+          <w:color w:val="000000"/>
+          <w:sz w:val="23"/>
+          <w:szCs w:val="23"/>
+          <w:lang w:val="en-IE"/>
+        </w:rPr>
+        <w:t xml:space="preserve"> </w:t>
+      </w:r>
+    </w:p>
+    <w:p>
+      <w:pPr>
+        <w:rPr>
+          <w:rFonts w:ascii="Cambria Math" w:hAnsi="Cambria Math" w:cs="Cambria Math"/>
+          <w:color w:val="000000"/>
+          <w:sz w:val="23"/>
+          <w:szCs w:val="23"/>
+          <w:lang w:val="en-IE"/>
+        </w:rPr>
+      </w:pPr>
+      <w:r>
+        <w:rPr>
+          <w:rFonts w:ascii="Times New Roman" w:hAnsi="Times New Roman" w:cs="Times New Roman"/>
+          <w:color w:val="000000"/>
+          <w:sz w:val="23"/>
+          <w:szCs w:val="23"/>
+          <w:lang w:val="en-IE"/>
+        </w:rPr>
+        <w:t>T = 211.13 n</w:t>
       </w:r>
       <w:r>
         <w:rPr>
@@ -3916,43 +4520,102 @@
       </w:r>
       <w:r>
         <w:rPr>
-          <w:rFonts w:ascii="Cambria Math" w:hAnsi="Cambria Math" w:cs="Cambria Math"/>
-          <w:color w:val="000000"/>
-          <w:sz w:val="23"/>
-          <w:szCs w:val="23"/>
-          <w:lang w:val="en-IE"/>
-        </w:rPr>
-        <w:t xml:space="preserve"> = 2.32MV</w:t>
-      </w:r>
-    </w:p>
-    <w:p>
-      <w:pPr>
-        <w:rPr>
-          <w:rFonts w:ascii="Cambria Math" w:hAnsi="Cambria Math" w:cs="Cambria Math"/>
-          <w:color w:val="000000"/>
-          <w:sz w:val="23"/>
-          <w:szCs w:val="23"/>
-          <w:lang w:val="en-IE"/>
-        </w:rPr>
-      </w:pPr>
-      <w:r>
-        <w:rPr>
-          <w:rFonts w:ascii="Cambria Math" w:hAnsi="Cambria Math" w:cs="Cambria Math"/>
-          <w:color w:val="000000"/>
-          <w:sz w:val="23"/>
-          <w:szCs w:val="23"/>
-          <w:lang w:val="en-IE"/>
-        </w:rPr>
-        <w:t xml:space="preserve">T = 0.57 </w:t>
-      </w:r>
-      <w:r>
-        <w:rPr>
-          <w:rFonts w:ascii="Cambria Math" w:hAnsi="Cambria Math" w:cs="Cambria Math"/>
-          <w:color w:val="000000"/>
-          <w:sz w:val="23"/>
-          <w:szCs w:val="23"/>
-        </w:rPr>
-        <w:t>𝜇</w:t>
+          <w:rFonts w:ascii="Times New Roman" w:hAnsi="Times New Roman" w:cs="Times New Roman"/>
+          <w:color w:val="000000"/>
+          <w:sz w:val="23"/>
+          <w:szCs w:val="23"/>
+          <w:lang w:val="en-IE"/>
+        </w:rPr>
+        <w:t xml:space="preserve"> </w:t>
+      </w:r>
+      <w:r>
+        <w:rPr>
+          <w:rFonts w:ascii="Times New Roman" w:hAnsi="Times New Roman" w:cs="Times New Roman"/>
+          <w:color w:val="000000"/>
+          <w:sz w:val="23"/>
+          <w:szCs w:val="23"/>
+          <w:lang w:val="en-IE"/>
+        </w:rPr>
+        <w:sym w:font="Wingdings" w:char="F0E0"/>
+      </w:r>
+      <w:r>
+        <w:rPr>
+          <w:rFonts w:ascii="Times New Roman" w:hAnsi="Times New Roman" w:cs="Times New Roman"/>
+          <w:color w:val="000000"/>
+          <w:sz w:val="23"/>
+          <w:szCs w:val="23"/>
+          <w:lang w:val="en-IE"/>
+        </w:rPr>
+        <w:t xml:space="preserve"> </w:t>
+      </w:r>
+      <w:r>
+        <w:rPr>
+          <w:rFonts w:ascii="Cambria Math" w:hAnsi="Cambria Math" w:cs="Cambria Math"/>
+          <w:color w:val="000000"/>
+          <w:sz w:val="23"/>
+          <w:szCs w:val="23"/>
+        </w:rPr>
+        <w:t>Δ</w:t>
+      </w:r>
+      <w:r>
+        <w:rPr>
+          <w:rFonts w:ascii="Cambria Math" w:hAnsi="Cambria Math" w:cs="Cambria Math"/>
+          <w:color w:val="000000"/>
+          <w:sz w:val="23"/>
+          <w:szCs w:val="23"/>
+        </w:rPr>
+        <w:t>𝑉</w:t>
+      </w:r>
+      <w:r>
+        <w:rPr>
+          <w:rFonts w:ascii="Cambria Math" w:hAnsi="Cambria Math" w:cs="Cambria Math"/>
+          <w:color w:val="000000"/>
+          <w:sz w:val="23"/>
+          <w:szCs w:val="23"/>
+          <w:lang w:val="en-IE"/>
+        </w:rPr>
+        <w:t xml:space="preserve"> = </w:t>
+      </w:r>
+      <w:r>
+        <w:rPr>
+          <w:rFonts w:ascii="Cambria Math" w:hAnsi="Cambria Math" w:cs="Cambria Math"/>
+          <w:color w:val="000000"/>
+          <w:sz w:val="23"/>
+          <w:szCs w:val="23"/>
+          <w:lang w:val="en-IE"/>
+        </w:rPr>
+        <w:t>4.226 kV</w:t>
+      </w:r>
+    </w:p>
+    <w:p>
+      <w:pPr>
+        <w:rPr>
+          <w:rFonts w:ascii="Cambria Math" w:hAnsi="Cambria Math" w:cs="Cambria Math"/>
+          <w:color w:val="000000"/>
+          <w:sz w:val="23"/>
+          <w:szCs w:val="23"/>
+          <w:lang w:val="en-IE"/>
+        </w:rPr>
+      </w:pPr>
+      <w:r>
+        <w:rPr>
+          <w:rFonts w:ascii="Cambria Math" w:hAnsi="Cambria Math" w:cs="Cambria Math"/>
+          <w:color w:val="000000"/>
+          <w:sz w:val="23"/>
+          <w:szCs w:val="23"/>
+          <w:lang w:val="en-IE"/>
+        </w:rPr>
+        <w:t>T = 482.9</w:t>
+      </w:r>
+      <w:r>
+        <w:rPr>
+          <w:rFonts w:ascii="Cambria Math" w:hAnsi="Cambria Math" w:cs="Cambria Math"/>
+          <w:color w:val="000000"/>
+          <w:sz w:val="23"/>
+          <w:szCs w:val="23"/>
+          <w:lang w:val="en-IE"/>
+        </w:rPr>
+        <w:t xml:space="preserve"> n</w:t>
       </w:r>
       <w:r>
         <w:rPr>
@@ -4030,1095 +4693,9 @@
           <w:szCs w:val="23"/>
           <w:lang w:val="en-IE"/>
         </w:rPr>
-        <w:t>2</w:t>
-      </w:r>
-      <w:r>
-        <w:rPr>
-          <w:rFonts w:ascii="Cambria Math" w:hAnsi="Cambria Math" w:cs="Cambria Math"/>
-          <w:color w:val="000000"/>
-          <w:sz w:val="23"/>
-          <w:szCs w:val="23"/>
-          <w:lang w:val="en-IE"/>
-        </w:rPr>
-        <w:t>M</w:t>
-      </w:r>
-      <w:r>
-        <w:rPr>
-          <w:rFonts w:ascii="Cambria Math" w:hAnsi="Cambria Math" w:cs="Cambria Math"/>
-          <w:color w:val="000000"/>
-          <w:sz w:val="23"/>
-          <w:szCs w:val="23"/>
-          <w:lang w:val="en-IE"/>
-        </w:rPr>
-        <w:t>V/</w:t>
-      </w:r>
-      <w:r>
-        <w:rPr>
-          <w:rFonts w:ascii="Cambria Math" w:hAnsi="Cambria Math" w:cs="Cambria Math"/>
-          <w:color w:val="000000"/>
-          <w:sz w:val="23"/>
-          <w:szCs w:val="23"/>
-        </w:rPr>
-        <w:t>𝜇</w:t>
-      </w:r>
-      <w:r>
-        <w:rPr>
-          <w:rFonts w:ascii="Cambria Math" w:hAnsi="Cambria Math" w:cs="Cambria Math"/>
-          <w:color w:val="000000"/>
-          <w:sz w:val="23"/>
-          <w:szCs w:val="23"/>
-          <w:lang w:val="en-IE"/>
-        </w:rPr>
-        <w:t>s</w:t>
-      </w:r>
-      <w:r>
-        <w:rPr>
-          <w:rFonts w:ascii="Cambria Math" w:hAnsi="Cambria Math" w:cs="Cambria Math"/>
-          <w:color w:val="000000"/>
-          <w:sz w:val="23"/>
-          <w:szCs w:val="23"/>
-          <w:lang w:val="en-IE"/>
-        </w:rPr>
-        <w:t xml:space="preserve"> * </w:t>
-      </w:r>
-      <w:r>
-        <w:rPr>
-          <w:rFonts w:ascii="Times New Roman" w:hAnsi="Times New Roman" w:cs="Times New Roman"/>
-          <w:color w:val="000000"/>
-          <w:sz w:val="23"/>
-          <w:szCs w:val="23"/>
-          <w:lang w:val="en-IE"/>
-        </w:rPr>
-        <w:t xml:space="preserve">0.57 </w:t>
-      </w:r>
-      <w:r>
-        <w:rPr>
-          <w:rFonts w:ascii="Cambria Math" w:hAnsi="Cambria Math" w:cs="Cambria Math"/>
-          <w:color w:val="000000"/>
-          <w:sz w:val="23"/>
-          <w:szCs w:val="23"/>
-        </w:rPr>
-        <w:t>𝜇</w:t>
-      </w:r>
-      <w:r>
-        <w:rPr>
-          <w:rFonts w:ascii="Cambria Math" w:hAnsi="Cambria Math" w:cs="Cambria Math"/>
-          <w:color w:val="000000"/>
-          <w:sz w:val="23"/>
-          <w:szCs w:val="23"/>
-          <w:lang w:val="en-IE"/>
-        </w:rPr>
-        <w:t>s</w:t>
-      </w:r>
-      <w:r>
-        <w:rPr>
-          <w:rFonts w:ascii="Cambria Math" w:hAnsi="Cambria Math" w:cs="Cambria Math"/>
-          <w:color w:val="000000"/>
-          <w:sz w:val="23"/>
-          <w:szCs w:val="23"/>
-          <w:lang w:val="en-IE"/>
-        </w:rPr>
-        <w:t xml:space="preserve"> = 1.14 MV</w:t>
-      </w:r>
-    </w:p>
-    <w:p>
-      <w:pPr>
-        <w:rPr>
-          <w:rFonts w:ascii="Cambria Math" w:hAnsi="Cambria Math" w:cs="Cambria Math"/>
-          <w:color w:val="000000"/>
-          <w:sz w:val="23"/>
-          <w:szCs w:val="23"/>
-          <w:lang w:val="en-IE"/>
-        </w:rPr>
-      </w:pPr>
-    </w:p>
-    <w:p>
-      <w:pPr>
-        <w:rPr>
-          <w:rFonts w:ascii="Cambria Math" w:hAnsi="Cambria Math" w:cs="Cambria Math"/>
-          <w:color w:val="000000"/>
-          <w:sz w:val="23"/>
-          <w:szCs w:val="23"/>
-          <w:lang w:val="en-IE"/>
-        </w:rPr>
-      </w:pPr>
-      <w:r>
-        <w:rPr>
-          <w:rFonts w:ascii="Cambria Math" w:hAnsi="Cambria Math" w:cs="Cambria Math"/>
-          <w:color w:val="000000"/>
-          <w:sz w:val="23"/>
-          <w:szCs w:val="23"/>
-          <w:lang w:val="en-IE"/>
-        </w:rPr>
-        <w:t xml:space="preserve">S= </w:t>
-      </w:r>
-      <w:r>
-        <w:rPr>
-          <w:rFonts w:ascii="Cambria Math" w:hAnsi="Cambria Math" w:cs="Cambria Math"/>
-          <w:color w:val="000000"/>
-          <w:sz w:val="23"/>
-          <w:szCs w:val="23"/>
-          <w:lang w:val="en-IE"/>
-        </w:rPr>
-        <w:t xml:space="preserve">200 </w:t>
-      </w:r>
-      <w:r>
-        <w:rPr>
-          <w:rFonts w:ascii="Cambria Math" w:hAnsi="Cambria Math" w:cs="Cambria Math"/>
-          <w:color w:val="000000"/>
-          <w:sz w:val="23"/>
-          <w:szCs w:val="23"/>
-          <w:lang w:val="en-IE"/>
-        </w:rPr>
-        <w:t>k</w:t>
-      </w:r>
-      <w:r>
-        <w:rPr>
-          <w:rFonts w:ascii="Cambria Math" w:hAnsi="Cambria Math" w:cs="Cambria Math"/>
-          <w:color w:val="000000"/>
-          <w:sz w:val="23"/>
-          <w:szCs w:val="23"/>
-          <w:lang w:val="en-IE"/>
-        </w:rPr>
-        <w:t>V/</w:t>
-      </w:r>
-      <w:r>
-        <w:rPr>
-          <w:rFonts w:ascii="Cambria Math" w:hAnsi="Cambria Math" w:cs="Cambria Math"/>
-          <w:color w:val="000000"/>
-          <w:sz w:val="23"/>
-          <w:szCs w:val="23"/>
-        </w:rPr>
-        <w:t>𝜇</w:t>
-      </w:r>
-      <w:r>
-        <w:rPr>
-          <w:rFonts w:ascii="Cambria Math" w:hAnsi="Cambria Math" w:cs="Cambria Math"/>
-          <w:color w:val="000000"/>
-          <w:sz w:val="23"/>
-          <w:szCs w:val="23"/>
-          <w:lang w:val="en-IE"/>
-        </w:rPr>
-        <w:t>s</w:t>
-      </w:r>
-      <w:r>
-        <w:rPr>
-          <w:rFonts w:ascii="Times New Roman" w:hAnsi="Times New Roman" w:cs="Times New Roman"/>
-          <w:color w:val="000000"/>
-          <w:sz w:val="23"/>
-          <w:szCs w:val="23"/>
-          <w:lang w:val="en-IE"/>
-        </w:rPr>
-        <w:t xml:space="preserve"> </w:t>
-      </w:r>
-      <w:r>
-        <w:rPr>
-          <w:rFonts w:ascii="Times New Roman" w:hAnsi="Times New Roman" w:cs="Times New Roman"/>
-          <w:color w:val="000000"/>
-          <w:sz w:val="23"/>
-          <w:szCs w:val="23"/>
-          <w:lang w:val="en-IE"/>
-        </w:rPr>
-        <w:t xml:space="preserve"> </w:t>
-      </w:r>
-    </w:p>
-    <w:p>
-      <w:pPr>
-        <w:rPr>
-          <w:rFonts w:ascii="Cambria Math" w:hAnsi="Cambria Math" w:cs="Cambria Math"/>
-          <w:color w:val="000000"/>
-          <w:sz w:val="23"/>
-          <w:szCs w:val="23"/>
-          <w:lang w:val="en-IE"/>
-        </w:rPr>
-      </w:pPr>
-      <w:r>
-        <w:rPr>
-          <w:rFonts w:ascii="Times New Roman" w:hAnsi="Times New Roman" w:cs="Times New Roman"/>
-          <w:color w:val="000000"/>
-          <w:sz w:val="23"/>
-          <w:szCs w:val="23"/>
-          <w:lang w:val="en-IE"/>
-        </w:rPr>
-        <w:t xml:space="preserve">T = 1.16 </w:t>
-      </w:r>
-      <w:r>
-        <w:rPr>
-          <w:rFonts w:ascii="Cambria Math" w:hAnsi="Cambria Math" w:cs="Cambria Math"/>
-          <w:color w:val="000000"/>
-          <w:sz w:val="23"/>
-          <w:szCs w:val="23"/>
-        </w:rPr>
-        <w:t>𝜇</w:t>
-      </w:r>
-      <w:r>
-        <w:rPr>
-          <w:rFonts w:ascii="Cambria Math" w:hAnsi="Cambria Math" w:cs="Cambria Math"/>
-          <w:color w:val="000000"/>
-          <w:sz w:val="23"/>
-          <w:szCs w:val="23"/>
-          <w:lang w:val="en-IE"/>
-        </w:rPr>
-        <w:t>s</w:t>
-      </w:r>
-      <w:r>
-        <w:rPr>
-          <w:rFonts w:ascii="Times New Roman" w:hAnsi="Times New Roman" w:cs="Times New Roman"/>
-          <w:color w:val="000000"/>
-          <w:sz w:val="23"/>
-          <w:szCs w:val="23"/>
-          <w:lang w:val="en-IE"/>
-        </w:rPr>
-        <w:t xml:space="preserve"> </w:t>
-      </w:r>
-      <w:r>
-        <w:rPr>
-          <w:rFonts w:ascii="Times New Roman" w:hAnsi="Times New Roman" w:cs="Times New Roman"/>
-          <w:color w:val="000000"/>
-          <w:sz w:val="23"/>
-          <w:szCs w:val="23"/>
-          <w:lang w:val="en-IE"/>
-        </w:rPr>
-        <w:sym w:font="Wingdings" w:char="F0E0"/>
-      </w:r>
-      <w:r>
-        <w:rPr>
-          <w:rFonts w:ascii="Times New Roman" w:hAnsi="Times New Roman" w:cs="Times New Roman"/>
-          <w:color w:val="000000"/>
-          <w:sz w:val="23"/>
-          <w:szCs w:val="23"/>
-          <w:lang w:val="en-IE"/>
-        </w:rPr>
-        <w:t xml:space="preserve"> </w:t>
-      </w:r>
-      <w:r>
-        <w:rPr>
-          <w:rFonts w:ascii="Cambria Math" w:hAnsi="Cambria Math" w:cs="Cambria Math"/>
-          <w:color w:val="000000"/>
-          <w:sz w:val="23"/>
-          <w:szCs w:val="23"/>
-        </w:rPr>
-        <w:t>Δ</w:t>
-      </w:r>
-      <w:r>
-        <w:rPr>
-          <w:rFonts w:ascii="Cambria Math" w:hAnsi="Cambria Math" w:cs="Cambria Math"/>
-          <w:color w:val="000000"/>
-          <w:sz w:val="23"/>
-          <w:szCs w:val="23"/>
-        </w:rPr>
-        <w:t>𝑉</w:t>
-      </w:r>
-      <w:r>
-        <w:rPr>
-          <w:rFonts w:ascii="Cambria Math" w:hAnsi="Cambria Math" w:cs="Cambria Math"/>
-          <w:color w:val="000000"/>
-          <w:sz w:val="23"/>
-          <w:szCs w:val="23"/>
-          <w:lang w:val="en-IE"/>
-        </w:rPr>
-        <w:t xml:space="preserve"> = </w:t>
-      </w:r>
-      <w:r>
-        <w:rPr>
-          <w:rFonts w:ascii="Cambria Math" w:hAnsi="Cambria Math" w:cs="Cambria Math"/>
-          <w:color w:val="000000"/>
-          <w:sz w:val="23"/>
-          <w:szCs w:val="23"/>
-          <w:lang w:val="en-IE"/>
-        </w:rPr>
-        <w:t>2</w:t>
-      </w:r>
-      <w:r>
-        <w:rPr>
-          <w:rFonts w:ascii="Cambria Math" w:hAnsi="Cambria Math" w:cs="Cambria Math"/>
-          <w:color w:val="000000"/>
-          <w:sz w:val="23"/>
-          <w:szCs w:val="23"/>
-          <w:lang w:val="en-IE"/>
-        </w:rPr>
-        <w:t>00k</w:t>
-      </w:r>
-      <w:r>
-        <w:rPr>
-          <w:rFonts w:ascii="Cambria Math" w:hAnsi="Cambria Math" w:cs="Cambria Math"/>
-          <w:color w:val="000000"/>
-          <w:sz w:val="23"/>
-          <w:szCs w:val="23"/>
-          <w:lang w:val="en-IE"/>
-        </w:rPr>
-        <w:t>V/</w:t>
-      </w:r>
-      <w:r>
-        <w:rPr>
-          <w:rFonts w:ascii="Cambria Math" w:hAnsi="Cambria Math" w:cs="Cambria Math"/>
-          <w:color w:val="000000"/>
-          <w:sz w:val="23"/>
-          <w:szCs w:val="23"/>
-        </w:rPr>
-        <w:t>𝜇</w:t>
-      </w:r>
-      <w:r>
-        <w:rPr>
-          <w:rFonts w:ascii="Cambria Math" w:hAnsi="Cambria Math" w:cs="Cambria Math"/>
-          <w:color w:val="000000"/>
-          <w:sz w:val="23"/>
-          <w:szCs w:val="23"/>
-          <w:lang w:val="en-IE"/>
-        </w:rPr>
-        <w:t>s</w:t>
-      </w:r>
-      <w:r>
-        <w:rPr>
-          <w:rFonts w:ascii="Cambria Math" w:hAnsi="Cambria Math" w:cs="Cambria Math"/>
-          <w:color w:val="000000"/>
-          <w:sz w:val="23"/>
-          <w:szCs w:val="23"/>
-          <w:lang w:val="en-IE"/>
-        </w:rPr>
-        <w:t xml:space="preserve"> * </w:t>
-      </w:r>
-      <w:r>
-        <w:rPr>
-          <w:rFonts w:ascii="Times New Roman" w:hAnsi="Times New Roman" w:cs="Times New Roman"/>
-          <w:color w:val="000000"/>
-          <w:sz w:val="23"/>
-          <w:szCs w:val="23"/>
-          <w:lang w:val="en-IE"/>
-        </w:rPr>
-        <w:t xml:space="preserve">1.16 </w:t>
-      </w:r>
-      <w:r>
-        <w:rPr>
-          <w:rFonts w:ascii="Cambria Math" w:hAnsi="Cambria Math" w:cs="Cambria Math"/>
-          <w:color w:val="000000"/>
-          <w:sz w:val="23"/>
-          <w:szCs w:val="23"/>
-        </w:rPr>
-        <w:t>𝜇</w:t>
-      </w:r>
-      <w:r>
-        <w:rPr>
-          <w:rFonts w:ascii="Cambria Math" w:hAnsi="Cambria Math" w:cs="Cambria Math"/>
-          <w:color w:val="000000"/>
-          <w:sz w:val="23"/>
-          <w:szCs w:val="23"/>
-          <w:lang w:val="en-IE"/>
-        </w:rPr>
-        <w:t>s</w:t>
-      </w:r>
-      <w:r>
-        <w:rPr>
-          <w:rFonts w:ascii="Cambria Math" w:hAnsi="Cambria Math" w:cs="Cambria Math"/>
-          <w:color w:val="000000"/>
-          <w:sz w:val="23"/>
-          <w:szCs w:val="23"/>
-          <w:lang w:val="en-IE"/>
-        </w:rPr>
-        <w:t xml:space="preserve"> = 232kV</w:t>
-      </w:r>
-    </w:p>
-    <w:p>
-      <w:pPr>
-        <w:rPr>
-          <w:rFonts w:ascii="Cambria Math" w:hAnsi="Cambria Math" w:cs="Cambria Math"/>
-          <w:color w:val="000000"/>
-          <w:sz w:val="23"/>
-          <w:szCs w:val="23"/>
-          <w:lang w:val="en-IE"/>
-        </w:rPr>
-      </w:pPr>
-      <w:r>
-        <w:rPr>
-          <w:rFonts w:ascii="Cambria Math" w:hAnsi="Cambria Math" w:cs="Cambria Math"/>
-          <w:color w:val="000000"/>
-          <w:sz w:val="23"/>
-          <w:szCs w:val="23"/>
-          <w:lang w:val="en-IE"/>
-        </w:rPr>
-        <w:t xml:space="preserve">T = 0.57 </w:t>
-      </w:r>
-      <w:r>
-        <w:rPr>
-          <w:rFonts w:ascii="Cambria Math" w:hAnsi="Cambria Math" w:cs="Cambria Math"/>
-          <w:color w:val="000000"/>
-          <w:sz w:val="23"/>
-          <w:szCs w:val="23"/>
-        </w:rPr>
-        <w:t>𝜇</w:t>
-      </w:r>
-      <w:r>
-        <w:rPr>
-          <w:rFonts w:ascii="Cambria Math" w:hAnsi="Cambria Math" w:cs="Cambria Math"/>
-          <w:color w:val="000000"/>
-          <w:sz w:val="23"/>
-          <w:szCs w:val="23"/>
-          <w:lang w:val="en-IE"/>
-        </w:rPr>
-        <w:t>s</w:t>
-      </w:r>
-      <w:r>
-        <w:rPr>
-          <w:rFonts w:ascii="Cambria Math" w:hAnsi="Cambria Math" w:cs="Cambria Math"/>
-          <w:color w:val="000000"/>
-          <w:sz w:val="23"/>
-          <w:szCs w:val="23"/>
-          <w:lang w:val="en-IE"/>
-        </w:rPr>
-        <w:t xml:space="preserve"> </w:t>
-      </w:r>
-      <w:r>
-        <w:rPr>
-          <w:rFonts w:ascii="Times New Roman" w:hAnsi="Times New Roman" w:cs="Times New Roman"/>
-          <w:color w:val="000000"/>
-          <w:sz w:val="23"/>
-          <w:szCs w:val="23"/>
-          <w:lang w:val="en-IE"/>
-        </w:rPr>
-        <w:sym w:font="Wingdings" w:char="F0E0"/>
-      </w:r>
-      <w:r>
-        <w:rPr>
-          <w:rFonts w:ascii="Times New Roman" w:hAnsi="Times New Roman" w:cs="Times New Roman"/>
-          <w:color w:val="000000"/>
-          <w:sz w:val="23"/>
-          <w:szCs w:val="23"/>
-          <w:lang w:val="en-IE"/>
-        </w:rPr>
-        <w:t xml:space="preserve"> </w:t>
-      </w:r>
-      <w:r>
-        <w:rPr>
-          <w:rFonts w:ascii="Cambria Math" w:hAnsi="Cambria Math" w:cs="Cambria Math"/>
-          <w:color w:val="000000"/>
-          <w:sz w:val="23"/>
-          <w:szCs w:val="23"/>
-        </w:rPr>
-        <w:t>Δ</w:t>
-      </w:r>
-      <w:r>
-        <w:rPr>
-          <w:rFonts w:ascii="Cambria Math" w:hAnsi="Cambria Math" w:cs="Cambria Math"/>
-          <w:color w:val="000000"/>
-          <w:sz w:val="23"/>
-          <w:szCs w:val="23"/>
-        </w:rPr>
-        <w:t>𝑉</w:t>
-      </w:r>
-      <w:r>
-        <w:rPr>
-          <w:rFonts w:ascii="Cambria Math" w:hAnsi="Cambria Math" w:cs="Cambria Math"/>
-          <w:color w:val="000000"/>
-          <w:sz w:val="23"/>
-          <w:szCs w:val="23"/>
-          <w:lang w:val="en-IE"/>
-        </w:rPr>
-        <w:t xml:space="preserve"> = </w:t>
-      </w:r>
-      <w:r>
-        <w:rPr>
-          <w:rFonts w:ascii="Cambria Math" w:hAnsi="Cambria Math" w:cs="Cambria Math"/>
-          <w:color w:val="000000"/>
-          <w:sz w:val="23"/>
-          <w:szCs w:val="23"/>
-          <w:lang w:val="en-IE"/>
-        </w:rPr>
-        <w:t>2</w:t>
-      </w:r>
-      <w:r>
-        <w:rPr>
-          <w:rFonts w:ascii="Cambria Math" w:hAnsi="Cambria Math" w:cs="Cambria Math"/>
-          <w:color w:val="000000"/>
-          <w:sz w:val="23"/>
-          <w:szCs w:val="23"/>
-          <w:lang w:val="en-IE"/>
-        </w:rPr>
-        <w:t>00k</w:t>
-      </w:r>
-      <w:r>
-        <w:rPr>
-          <w:rFonts w:ascii="Cambria Math" w:hAnsi="Cambria Math" w:cs="Cambria Math"/>
-          <w:color w:val="000000"/>
-          <w:sz w:val="23"/>
-          <w:szCs w:val="23"/>
-          <w:lang w:val="en-IE"/>
-        </w:rPr>
-        <w:t>V/</w:t>
-      </w:r>
-      <w:r>
-        <w:rPr>
-          <w:rFonts w:ascii="Cambria Math" w:hAnsi="Cambria Math" w:cs="Cambria Math"/>
-          <w:color w:val="000000"/>
-          <w:sz w:val="23"/>
-          <w:szCs w:val="23"/>
-        </w:rPr>
-        <w:t>𝜇</w:t>
-      </w:r>
-      <w:r>
-        <w:rPr>
-          <w:rFonts w:ascii="Cambria Math" w:hAnsi="Cambria Math" w:cs="Cambria Math"/>
-          <w:color w:val="000000"/>
-          <w:sz w:val="23"/>
-          <w:szCs w:val="23"/>
-          <w:lang w:val="en-IE"/>
-        </w:rPr>
-        <w:t>s</w:t>
-      </w:r>
-      <w:r>
-        <w:rPr>
-          <w:rFonts w:ascii="Cambria Math" w:hAnsi="Cambria Math" w:cs="Cambria Math"/>
-          <w:color w:val="000000"/>
-          <w:sz w:val="23"/>
-          <w:szCs w:val="23"/>
-          <w:lang w:val="en-IE"/>
-        </w:rPr>
-        <w:t xml:space="preserve"> * </w:t>
-      </w:r>
-      <w:r>
-        <w:rPr>
-          <w:rFonts w:ascii="Times New Roman" w:hAnsi="Times New Roman" w:cs="Times New Roman"/>
-          <w:color w:val="000000"/>
-          <w:sz w:val="23"/>
-          <w:szCs w:val="23"/>
-          <w:lang w:val="en-IE"/>
-        </w:rPr>
-        <w:t xml:space="preserve">0.57 </w:t>
-      </w:r>
-      <w:r>
-        <w:rPr>
-          <w:rFonts w:ascii="Cambria Math" w:hAnsi="Cambria Math" w:cs="Cambria Math"/>
-          <w:color w:val="000000"/>
-          <w:sz w:val="23"/>
-          <w:szCs w:val="23"/>
-        </w:rPr>
-        <w:t>𝜇</w:t>
-      </w:r>
-      <w:r>
-        <w:rPr>
-          <w:rFonts w:ascii="Cambria Math" w:hAnsi="Cambria Math" w:cs="Cambria Math"/>
-          <w:color w:val="000000"/>
-          <w:sz w:val="23"/>
-          <w:szCs w:val="23"/>
-          <w:lang w:val="en-IE"/>
-        </w:rPr>
-        <w:t>s</w:t>
-      </w:r>
-      <w:r>
-        <w:rPr>
-          <w:rFonts w:ascii="Cambria Math" w:hAnsi="Cambria Math" w:cs="Cambria Math"/>
-          <w:color w:val="000000"/>
-          <w:sz w:val="23"/>
-          <w:szCs w:val="23"/>
-          <w:lang w:val="en-IE"/>
-        </w:rPr>
-        <w:t xml:space="preserve"> = 114 MV</w:t>
-      </w:r>
-    </w:p>
-    <w:p>
-      <w:pPr>
-        <w:rPr>
-          <w:rFonts w:ascii="Cambria Math" w:hAnsi="Cambria Math" w:cs="Cambria Math"/>
-          <w:color w:val="000000"/>
-          <w:sz w:val="23"/>
-          <w:szCs w:val="23"/>
-          <w:lang w:val="en-IE"/>
-        </w:rPr>
-      </w:pPr>
-    </w:p>
-    <w:p>
-      <w:pPr>
-        <w:rPr>
-          <w:rFonts w:ascii="Cambria Math" w:hAnsi="Cambria Math" w:cs="Cambria Math"/>
-          <w:color w:val="000000"/>
-          <w:sz w:val="23"/>
-          <w:szCs w:val="23"/>
-          <w:lang w:val="en-IE"/>
-        </w:rPr>
-      </w:pPr>
-      <w:r>
-        <w:rPr>
-          <w:rFonts w:ascii="Cambria Math" w:hAnsi="Cambria Math" w:cs="Cambria Math"/>
-          <w:color w:val="000000"/>
-          <w:sz w:val="23"/>
-          <w:szCs w:val="23"/>
-          <w:lang w:val="en-IE"/>
-        </w:rPr>
-        <w:t xml:space="preserve">S= </w:t>
-      </w:r>
-      <w:r>
-        <w:rPr>
-          <w:rFonts w:ascii="Cambria Math" w:hAnsi="Cambria Math" w:cs="Cambria Math"/>
-          <w:color w:val="000000"/>
-          <w:sz w:val="23"/>
-          <w:szCs w:val="23"/>
-          <w:lang w:val="en-IE"/>
-        </w:rPr>
-        <w:t xml:space="preserve">200 </w:t>
-      </w:r>
-      <w:r>
-        <w:rPr>
-          <w:rFonts w:ascii="Cambria Math" w:hAnsi="Cambria Math" w:cs="Cambria Math"/>
-          <w:color w:val="000000"/>
-          <w:sz w:val="23"/>
-          <w:szCs w:val="23"/>
-          <w:lang w:val="en-IE"/>
-        </w:rPr>
-        <w:t>k</w:t>
-      </w:r>
-      <w:r>
-        <w:rPr>
-          <w:rFonts w:ascii="Cambria Math" w:hAnsi="Cambria Math" w:cs="Cambria Math"/>
-          <w:color w:val="000000"/>
-          <w:sz w:val="23"/>
-          <w:szCs w:val="23"/>
-          <w:lang w:val="en-IE"/>
-        </w:rPr>
-        <w:t>V/</w:t>
-      </w:r>
-      <w:r>
-        <w:rPr>
-          <w:rFonts w:ascii="Cambria Math" w:hAnsi="Cambria Math" w:cs="Cambria Math"/>
-          <w:color w:val="000000"/>
-          <w:sz w:val="23"/>
-          <w:szCs w:val="23"/>
-        </w:rPr>
-        <w:t>𝜇</w:t>
-      </w:r>
-      <w:r>
-        <w:rPr>
-          <w:rFonts w:ascii="Cambria Math" w:hAnsi="Cambria Math" w:cs="Cambria Math"/>
-          <w:color w:val="000000"/>
-          <w:sz w:val="23"/>
-          <w:szCs w:val="23"/>
-          <w:lang w:val="en-IE"/>
-        </w:rPr>
-        <w:t>s</w:t>
-      </w:r>
-      <w:r>
-        <w:rPr>
-          <w:rFonts w:ascii="Times New Roman" w:hAnsi="Times New Roman" w:cs="Times New Roman"/>
-          <w:color w:val="000000"/>
-          <w:sz w:val="23"/>
-          <w:szCs w:val="23"/>
-          <w:lang w:val="en-IE"/>
-        </w:rPr>
-        <w:t xml:space="preserve"> </w:t>
-      </w:r>
-      <w:r>
-        <w:rPr>
-          <w:rFonts w:ascii="Times New Roman" w:hAnsi="Times New Roman" w:cs="Times New Roman"/>
-          <w:color w:val="000000"/>
-          <w:sz w:val="23"/>
-          <w:szCs w:val="23"/>
-          <w:lang w:val="en-IE"/>
-        </w:rPr>
-        <w:t xml:space="preserve"> </w:t>
-      </w:r>
-    </w:p>
-    <w:p>
-      <w:pPr>
-        <w:rPr>
-          <w:rFonts w:ascii="Cambria Math" w:hAnsi="Cambria Math" w:cs="Cambria Math"/>
-          <w:color w:val="000000"/>
-          <w:sz w:val="23"/>
-          <w:szCs w:val="23"/>
-          <w:lang w:val="en-IE"/>
-        </w:rPr>
-      </w:pPr>
-      <w:r>
-        <w:rPr>
-          <w:rFonts w:ascii="Times New Roman" w:hAnsi="Times New Roman" w:cs="Times New Roman"/>
-          <w:color w:val="000000"/>
-          <w:sz w:val="23"/>
-          <w:szCs w:val="23"/>
-          <w:lang w:val="en-IE"/>
-        </w:rPr>
-        <w:t xml:space="preserve">T = 1.16 </w:t>
-      </w:r>
-      <w:r>
-        <w:rPr>
-          <w:rFonts w:ascii="Cambria Math" w:hAnsi="Cambria Math" w:cs="Cambria Math"/>
-          <w:color w:val="000000"/>
-          <w:sz w:val="23"/>
-          <w:szCs w:val="23"/>
-        </w:rPr>
-        <w:t>𝜇</w:t>
-      </w:r>
-      <w:r>
-        <w:rPr>
-          <w:rFonts w:ascii="Cambria Math" w:hAnsi="Cambria Math" w:cs="Cambria Math"/>
-          <w:color w:val="000000"/>
-          <w:sz w:val="23"/>
-          <w:szCs w:val="23"/>
-          <w:lang w:val="en-IE"/>
-        </w:rPr>
-        <w:t>s</w:t>
-      </w:r>
-      <w:r>
-        <w:rPr>
-          <w:rFonts w:ascii="Times New Roman" w:hAnsi="Times New Roman" w:cs="Times New Roman"/>
-          <w:color w:val="000000"/>
-          <w:sz w:val="23"/>
-          <w:szCs w:val="23"/>
-          <w:lang w:val="en-IE"/>
-        </w:rPr>
-        <w:t xml:space="preserve"> </w:t>
-      </w:r>
-      <w:r>
-        <w:rPr>
-          <w:rFonts w:ascii="Times New Roman" w:hAnsi="Times New Roman" w:cs="Times New Roman"/>
-          <w:color w:val="000000"/>
-          <w:sz w:val="23"/>
-          <w:szCs w:val="23"/>
-          <w:lang w:val="en-IE"/>
-        </w:rPr>
-        <w:sym w:font="Wingdings" w:char="F0E0"/>
-      </w:r>
-      <w:r>
-        <w:rPr>
-          <w:rFonts w:ascii="Times New Roman" w:hAnsi="Times New Roman" w:cs="Times New Roman"/>
-          <w:color w:val="000000"/>
-          <w:sz w:val="23"/>
-          <w:szCs w:val="23"/>
-          <w:lang w:val="en-IE"/>
-        </w:rPr>
-        <w:t xml:space="preserve"> </w:t>
-      </w:r>
-      <w:r>
-        <w:rPr>
-          <w:rFonts w:ascii="Cambria Math" w:hAnsi="Cambria Math" w:cs="Cambria Math"/>
-          <w:color w:val="000000"/>
-          <w:sz w:val="23"/>
-          <w:szCs w:val="23"/>
-        </w:rPr>
-        <w:t>Δ</w:t>
-      </w:r>
-      <w:r>
-        <w:rPr>
-          <w:rFonts w:ascii="Cambria Math" w:hAnsi="Cambria Math" w:cs="Cambria Math"/>
-          <w:color w:val="000000"/>
-          <w:sz w:val="23"/>
-          <w:szCs w:val="23"/>
-        </w:rPr>
-        <w:t>𝑉</w:t>
-      </w:r>
-      <w:r>
-        <w:rPr>
-          <w:rFonts w:ascii="Cambria Math" w:hAnsi="Cambria Math" w:cs="Cambria Math"/>
-          <w:color w:val="000000"/>
-          <w:sz w:val="23"/>
-          <w:szCs w:val="23"/>
-          <w:lang w:val="en-IE"/>
-        </w:rPr>
-        <w:t xml:space="preserve"> = </w:t>
-      </w:r>
-      <w:r>
-        <w:rPr>
-          <w:rFonts w:ascii="Cambria Math" w:hAnsi="Cambria Math" w:cs="Cambria Math"/>
-          <w:color w:val="000000"/>
-          <w:sz w:val="23"/>
-          <w:szCs w:val="23"/>
-          <w:lang w:val="en-IE"/>
-        </w:rPr>
-        <w:t>2</w:t>
-      </w:r>
-      <w:r>
-        <w:rPr>
-          <w:rFonts w:ascii="Cambria Math" w:hAnsi="Cambria Math" w:cs="Cambria Math"/>
-          <w:color w:val="000000"/>
-          <w:sz w:val="23"/>
-          <w:szCs w:val="23"/>
-          <w:lang w:val="en-IE"/>
-        </w:rPr>
-        <w:t>0</w:t>
-      </w:r>
-      <w:r>
-        <w:rPr>
-          <w:rFonts w:ascii="Cambria Math" w:hAnsi="Cambria Math" w:cs="Cambria Math"/>
-          <w:color w:val="000000"/>
-          <w:sz w:val="23"/>
-          <w:szCs w:val="23"/>
-          <w:lang w:val="en-IE"/>
-        </w:rPr>
-        <w:t>k</w:t>
-      </w:r>
-      <w:r>
-        <w:rPr>
-          <w:rFonts w:ascii="Cambria Math" w:hAnsi="Cambria Math" w:cs="Cambria Math"/>
-          <w:color w:val="000000"/>
-          <w:sz w:val="23"/>
-          <w:szCs w:val="23"/>
-          <w:lang w:val="en-IE"/>
-        </w:rPr>
-        <w:t>V/</w:t>
-      </w:r>
-      <w:r>
-        <w:rPr>
-          <w:rFonts w:ascii="Cambria Math" w:hAnsi="Cambria Math" w:cs="Cambria Math"/>
-          <w:color w:val="000000"/>
-          <w:sz w:val="23"/>
-          <w:szCs w:val="23"/>
-        </w:rPr>
-        <w:t>𝜇</w:t>
-      </w:r>
-      <w:r>
-        <w:rPr>
-          <w:rFonts w:ascii="Cambria Math" w:hAnsi="Cambria Math" w:cs="Cambria Math"/>
-          <w:color w:val="000000"/>
-          <w:sz w:val="23"/>
-          <w:szCs w:val="23"/>
-          <w:lang w:val="en-IE"/>
-        </w:rPr>
-        <w:t>s</w:t>
-      </w:r>
-      <w:r>
-        <w:rPr>
-          <w:rFonts w:ascii="Cambria Math" w:hAnsi="Cambria Math" w:cs="Cambria Math"/>
-          <w:color w:val="000000"/>
-          <w:sz w:val="23"/>
-          <w:szCs w:val="23"/>
-          <w:lang w:val="en-IE"/>
-        </w:rPr>
-        <w:t xml:space="preserve"> * </w:t>
-      </w:r>
-      <w:r>
-        <w:rPr>
-          <w:rFonts w:ascii="Times New Roman" w:hAnsi="Times New Roman" w:cs="Times New Roman"/>
-          <w:color w:val="000000"/>
-          <w:sz w:val="23"/>
-          <w:szCs w:val="23"/>
-          <w:lang w:val="en-IE"/>
-        </w:rPr>
-        <w:t xml:space="preserve">1.16 </w:t>
-      </w:r>
-      <w:r>
-        <w:rPr>
-          <w:rFonts w:ascii="Cambria Math" w:hAnsi="Cambria Math" w:cs="Cambria Math"/>
-          <w:color w:val="000000"/>
-          <w:sz w:val="23"/>
-          <w:szCs w:val="23"/>
-        </w:rPr>
-        <w:t>𝜇</w:t>
-      </w:r>
-      <w:r>
-        <w:rPr>
-          <w:rFonts w:ascii="Cambria Math" w:hAnsi="Cambria Math" w:cs="Cambria Math"/>
-          <w:color w:val="000000"/>
-          <w:sz w:val="23"/>
-          <w:szCs w:val="23"/>
-          <w:lang w:val="en-IE"/>
-        </w:rPr>
-        <w:t>s</w:t>
-      </w:r>
-      <w:r>
-        <w:rPr>
-          <w:rFonts w:ascii="Cambria Math" w:hAnsi="Cambria Math" w:cs="Cambria Math"/>
-          <w:color w:val="000000"/>
-          <w:sz w:val="23"/>
-          <w:szCs w:val="23"/>
-          <w:lang w:val="en-IE"/>
-        </w:rPr>
-        <w:t xml:space="preserve"> = 23.2kV</w:t>
-      </w:r>
-    </w:p>
-    <w:p>
-      <w:pPr>
-        <w:rPr>
-          <w:rFonts w:ascii="Cambria Math" w:hAnsi="Cambria Math" w:cs="Cambria Math"/>
-          <w:color w:val="000000"/>
-          <w:sz w:val="23"/>
-          <w:szCs w:val="23"/>
-          <w:lang w:val="en-IE"/>
-        </w:rPr>
-      </w:pPr>
-      <w:r>
-        <w:rPr>
-          <w:rFonts w:ascii="Cambria Math" w:hAnsi="Cambria Math" w:cs="Cambria Math"/>
-          <w:color w:val="000000"/>
-          <w:sz w:val="23"/>
-          <w:szCs w:val="23"/>
-          <w:lang w:val="en-IE"/>
-        </w:rPr>
-        <w:t xml:space="preserve">T = 0.57 </w:t>
-      </w:r>
-      <w:r>
-        <w:rPr>
-          <w:rFonts w:ascii="Cambria Math" w:hAnsi="Cambria Math" w:cs="Cambria Math"/>
-          <w:color w:val="000000"/>
-          <w:sz w:val="23"/>
-          <w:szCs w:val="23"/>
-        </w:rPr>
-        <w:t>𝜇</w:t>
-      </w:r>
-      <w:r>
-        <w:rPr>
-          <w:rFonts w:ascii="Cambria Math" w:hAnsi="Cambria Math" w:cs="Cambria Math"/>
-          <w:color w:val="000000"/>
-          <w:sz w:val="23"/>
-          <w:szCs w:val="23"/>
-          <w:lang w:val="en-IE"/>
-        </w:rPr>
-        <w:t>s</w:t>
-      </w:r>
-      <w:r>
-        <w:rPr>
-          <w:rFonts w:ascii="Cambria Math" w:hAnsi="Cambria Math" w:cs="Cambria Math"/>
-          <w:color w:val="000000"/>
-          <w:sz w:val="23"/>
-          <w:szCs w:val="23"/>
-          <w:lang w:val="en-IE"/>
-        </w:rPr>
-        <w:t xml:space="preserve"> </w:t>
-      </w:r>
-      <w:r>
-        <w:rPr>
-          <w:rFonts w:ascii="Times New Roman" w:hAnsi="Times New Roman" w:cs="Times New Roman"/>
-          <w:color w:val="000000"/>
-          <w:sz w:val="23"/>
-          <w:szCs w:val="23"/>
-          <w:lang w:val="en-IE"/>
-        </w:rPr>
-        <w:sym w:font="Wingdings" w:char="F0E0"/>
-      </w:r>
-      <w:r>
-        <w:rPr>
-          <w:rFonts w:ascii="Times New Roman" w:hAnsi="Times New Roman" w:cs="Times New Roman"/>
-          <w:color w:val="000000"/>
-          <w:sz w:val="23"/>
-          <w:szCs w:val="23"/>
-          <w:lang w:val="en-IE"/>
-        </w:rPr>
-        <w:t xml:space="preserve"> </w:t>
-      </w:r>
-      <w:r>
-        <w:rPr>
-          <w:rFonts w:ascii="Cambria Math" w:hAnsi="Cambria Math" w:cs="Cambria Math"/>
-          <w:color w:val="000000"/>
-          <w:sz w:val="23"/>
-          <w:szCs w:val="23"/>
-        </w:rPr>
-        <w:t>Δ</w:t>
-      </w:r>
-      <w:r>
-        <w:rPr>
-          <w:rFonts w:ascii="Cambria Math" w:hAnsi="Cambria Math" w:cs="Cambria Math"/>
-          <w:color w:val="000000"/>
-          <w:sz w:val="23"/>
-          <w:szCs w:val="23"/>
-        </w:rPr>
-        <w:t>𝑉</w:t>
-      </w:r>
-      <w:r>
-        <w:rPr>
-          <w:rFonts w:ascii="Cambria Math" w:hAnsi="Cambria Math" w:cs="Cambria Math"/>
-          <w:color w:val="000000"/>
-          <w:sz w:val="23"/>
-          <w:szCs w:val="23"/>
-          <w:lang w:val="en-IE"/>
-        </w:rPr>
-        <w:t xml:space="preserve"> = </w:t>
-      </w:r>
-      <w:r>
-        <w:rPr>
-          <w:rFonts w:ascii="Cambria Math" w:hAnsi="Cambria Math" w:cs="Cambria Math"/>
-          <w:color w:val="000000"/>
-          <w:sz w:val="23"/>
-          <w:szCs w:val="23"/>
-          <w:lang w:val="en-IE"/>
-        </w:rPr>
-        <w:t>2</w:t>
-      </w:r>
-      <w:r>
-        <w:rPr>
-          <w:rFonts w:ascii="Cambria Math" w:hAnsi="Cambria Math" w:cs="Cambria Math"/>
-          <w:color w:val="000000"/>
-          <w:sz w:val="23"/>
-          <w:szCs w:val="23"/>
-          <w:lang w:val="en-IE"/>
-        </w:rPr>
-        <w:t>0k</w:t>
-      </w:r>
-      <w:r>
-        <w:rPr>
-          <w:rFonts w:ascii="Cambria Math" w:hAnsi="Cambria Math" w:cs="Cambria Math"/>
-          <w:color w:val="000000"/>
-          <w:sz w:val="23"/>
-          <w:szCs w:val="23"/>
-          <w:lang w:val="en-IE"/>
-        </w:rPr>
-        <w:t>V/</w:t>
-      </w:r>
-      <w:r>
-        <w:rPr>
-          <w:rFonts w:ascii="Cambria Math" w:hAnsi="Cambria Math" w:cs="Cambria Math"/>
-          <w:color w:val="000000"/>
-          <w:sz w:val="23"/>
-          <w:szCs w:val="23"/>
-        </w:rPr>
-        <w:t>𝜇</w:t>
-      </w:r>
-      <w:r>
-        <w:rPr>
-          <w:rFonts w:ascii="Cambria Math" w:hAnsi="Cambria Math" w:cs="Cambria Math"/>
-          <w:color w:val="000000"/>
-          <w:sz w:val="23"/>
-          <w:szCs w:val="23"/>
-          <w:lang w:val="en-IE"/>
-        </w:rPr>
-        <w:t>s</w:t>
-      </w:r>
-      <w:r>
-        <w:rPr>
-          <w:rFonts w:ascii="Cambria Math" w:hAnsi="Cambria Math" w:cs="Cambria Math"/>
-          <w:color w:val="000000"/>
-          <w:sz w:val="23"/>
-          <w:szCs w:val="23"/>
-          <w:lang w:val="en-IE"/>
-        </w:rPr>
-        <w:t xml:space="preserve"> * </w:t>
-      </w:r>
-      <w:r>
-        <w:rPr>
-          <w:rFonts w:ascii="Times New Roman" w:hAnsi="Times New Roman" w:cs="Times New Roman"/>
-          <w:color w:val="000000"/>
-          <w:sz w:val="23"/>
-          <w:szCs w:val="23"/>
-          <w:lang w:val="en-IE"/>
-        </w:rPr>
-        <w:t xml:space="preserve">0.57 </w:t>
-      </w:r>
-      <w:r>
-        <w:rPr>
-          <w:rFonts w:ascii="Cambria Math" w:hAnsi="Cambria Math" w:cs="Cambria Math"/>
-          <w:color w:val="000000"/>
-          <w:sz w:val="23"/>
-          <w:szCs w:val="23"/>
-        </w:rPr>
-        <w:t>𝜇</w:t>
-      </w:r>
-      <w:r>
-        <w:rPr>
-          <w:rFonts w:ascii="Cambria Math" w:hAnsi="Cambria Math" w:cs="Cambria Math"/>
-          <w:color w:val="000000"/>
-          <w:sz w:val="23"/>
-          <w:szCs w:val="23"/>
-          <w:lang w:val="en-IE"/>
-        </w:rPr>
-        <w:t>s</w:t>
-      </w:r>
-      <w:r>
-        <w:rPr>
-          <w:rFonts w:ascii="Cambria Math" w:hAnsi="Cambria Math" w:cs="Cambria Math"/>
-          <w:color w:val="000000"/>
-          <w:sz w:val="23"/>
-          <w:szCs w:val="23"/>
-          <w:lang w:val="en-IE"/>
-        </w:rPr>
-        <w:t xml:space="preserve"> = 11.4 MV</w:t>
-      </w:r>
-    </w:p>
-    <w:bookmarkEnd w:id="4"/>
-    <w:bookmarkEnd w:id="5"/>
+        <w:t>9.658 kV</w:t>
+      </w:r>
+    </w:p>
     <w:p>
       <w:pPr>
         <w:rPr>
@@ -5901,7 +5478,7 @@
 </file>
 
 <file path=customXml/itemProps1.xml><?xml version="1.0" encoding="utf-8"?>
-<ds:datastoreItem xmlns:ds="http://schemas.openxmlformats.org/officeDocument/2006/customXml" ds:itemID="{BA46E967-B4D4-4E8F-8AA0-563E30676174}">
+<ds:datastoreItem xmlns:ds="http://schemas.openxmlformats.org/officeDocument/2006/customXml" ds:itemID="{4F57F8E7-7517-438B-A7B3-41B25D849664}">
   <ds:schemaRefs>
     <ds:schemaRef ds:uri="http://schemas.openxmlformats.org/officeDocument/2006/bibliography"/>
   </ds:schemaRefs>

</xml_diff>